<commit_message>
Change to right principles version
</commit_message>
<xml_diff>
--- a/EcoAutonomous Guide 1.0.docx
+++ b/EcoAutonomous Guide 1.0.docx
@@ -12,21 +12,12 @@
           <w:szCs w:val="32"/>
         </w:rPr>
       </w:pPr>
-      <w:bookmarkStart w:id="0" w:name="_GoBack"/>
       <w:r>
         <w:rPr>
           <w:sz w:val="32"/>
           <w:szCs w:val="32"/>
         </w:rPr>
-        <w:t>Galaxies</w:t>
-      </w:r>
-      <w:bookmarkEnd w:id="0"/>
-      <w:r>
-        <w:rPr>
-          <w:sz w:val="32"/>
-          <w:szCs w:val="32"/>
-        </w:rPr>
-        <w:t xml:space="preserve"> </w:t>
+        <w:t xml:space="preserve">Galaxies </w:t>
       </w:r>
       <w:r>
         <w:rPr>
@@ -4655,7 +4646,7 @@
         <w:pStyle w:val="Heading"/>
         <w:spacing w:after="0"/>
       </w:pPr>
-      <w:bookmarkStart w:id="1" w:name="_Toc529639738"/>
+      <w:bookmarkStart w:id="0" w:name="_Toc529639738"/>
       <w:r>
         <w:t xml:space="preserve">1. </w:t>
       </w:r>
@@ -4666,7 +4657,7 @@
         </w:rPr>
         <w:t>Why We Need a Change</w:t>
       </w:r>
-      <w:bookmarkEnd w:id="1"/>
+      <w:bookmarkEnd w:id="0"/>
     </w:p>
     <w:p>
       <w:pPr>
@@ -5338,373 +5329,444 @@
         <w:pStyle w:val="Heading"/>
         <w:spacing w:after="0"/>
       </w:pPr>
-      <w:bookmarkStart w:id="2" w:name="_Toc529639739"/>
-      <w:r>
-        <w:rPr>
-          <w:lang w:val="it-IT"/>
-        </w:rPr>
+      <w:bookmarkStart w:id="1" w:name="_Toc529639739"/>
+      <w:r>
         <w:lastRenderedPageBreak/>
         <w:t xml:space="preserve">2. </w:t>
       </w:r>
-      <w:proofErr w:type="spellStart"/>
-      <w:r>
-        <w:rPr>
-          <w:lang w:val="it-IT"/>
-        </w:rPr>
+      <w:bookmarkEnd w:id="1"/>
+      <w:r>
         <w:t>Principles</w:t>
       </w:r>
+    </w:p>
+    <w:p>
+      <w:pPr>
+        <w:pStyle w:val="BodyA"/>
+        <w:spacing w:line="288" w:lineRule="auto"/>
+      </w:pPr>
+      <w:r>
+        <w:t>Eco-Autonomous organizations are organizations that are a collection of autonomous groups that are working in dec</w:t>
+      </w:r>
+      <w:bookmarkStart w:id="2" w:name="_GoBack"/>
       <w:bookmarkEnd w:id="2"/>
-      <w:proofErr w:type="spellEnd"/>
-    </w:p>
-    <w:p>
-      <w:pPr>
-        <w:pStyle w:val="Body"/>
-      </w:pPr>
-      <w:r>
-        <w:t xml:space="preserve">Principles are key to drive certain organizational behavior over other options. Eco-autonomous (EA) organizations should have clear, explicit, and easy to follow principles. Those principles shouldn’t be the vague descriptions that are common in today’s organizations, which use words such as accountability, balance, commitment, community, safety, diversity, empowerment, integrity, and ownership. </w:t>
-      </w:r>
-    </w:p>
-    <w:p>
-      <w:pPr>
-        <w:pStyle w:val="Body"/>
-      </w:pPr>
-      <w:r>
-        <w:t xml:space="preserve">If you’ve joined </w:t>
-      </w:r>
-      <w:r>
-        <w:t>us</w:t>
-      </w:r>
-      <w:r>
-        <w:t>, you have committed to following these principles:</w:t>
-      </w:r>
-    </w:p>
-    <w:p>
-      <w:pPr>
-        <w:pStyle w:val="Heading2"/>
-      </w:pPr>
-      <w:bookmarkStart w:id="3" w:name="_Toc529639740"/>
-      <w:r>
-        <w:rPr>
-          <w:rFonts w:eastAsia="Arial Unicode MS" w:cs="Arial Unicode MS"/>
+      <w:r>
+        <w:t>entralize way and distribute work between autonomous groups. To successfully encourage certain workplace behaviors, eco-autonomous organizations must establish explicit and easy-to-follow principles. To create an organization that is decentralized, distributed and autonomous</w:t>
+      </w:r>
+      <w:r>
+        <w:t xml:space="preserve"> </w:t>
+      </w:r>
+      <w:r>
+        <w:t>firms should establish principles which are tangible. Unlike commonly used principles which are vague and undefined such as: accountability, balance, commitment, community, safety, diversity, empowerment, integrity, and ownership, etc. Instead, organization should establish well defined tangible principles such as those defined below.</w:t>
+      </w:r>
+    </w:p>
+    <w:p>
+      <w:pPr>
+        <w:pStyle w:val="BodyA"/>
+        <w:spacing w:line="288" w:lineRule="auto"/>
+      </w:pPr>
+    </w:p>
+    <w:p>
+      <w:pPr>
+        <w:pStyle w:val="BodyA"/>
+        <w:numPr>
+          <w:ilvl w:val="0"/>
+          <w:numId w:val="67"/>
+        </w:numPr>
+        <w:spacing w:line="288" w:lineRule="auto"/>
+      </w:pPr>
+      <w:r>
+        <w:rPr>
+          <w:rStyle w:val="None"/>
+          <w:b/>
+          <w:bCs/>
         </w:rPr>
         <w:t>Purpose</w:t>
       </w:r>
-      <w:bookmarkEnd w:id="3"/>
-    </w:p>
-    <w:p>
-      <w:pPr>
-        <w:pStyle w:val="Body"/>
-      </w:pPr>
-      <w:r>
-        <w:t xml:space="preserve">Each entity and function should have a clear purpose that derives from, and helps, the purpose of </w:t>
-      </w:r>
-      <w:r>
-        <w:t>our organization</w:t>
-      </w:r>
-      <w:r>
-        <w:t>, which is this:</w:t>
-      </w:r>
-    </w:p>
-    <w:p>
-      <w:pPr>
-        <w:pStyle w:val="Body"/>
-      </w:pPr>
-      <w:r>
-        <w:t>“</w:t>
-      </w:r>
-      <w:r>
-        <w:t>[your organization purpose]</w:t>
-      </w:r>
-      <w:r>
-        <w:t xml:space="preserve">” </w:t>
-      </w:r>
-    </w:p>
-    <w:p>
-      <w:pPr>
-        <w:pStyle w:val="Body"/>
-      </w:pPr>
-      <w:r>
-        <w:t>You should know the purpose and value of all the functions you are filling and entities that you are part of. Failing to do so is a basic violation of the agreement between you and the organization.</w:t>
-      </w:r>
-    </w:p>
-    <w:p>
-      <w:pPr>
-        <w:pStyle w:val="Heading2"/>
-      </w:pPr>
-      <w:bookmarkStart w:id="4" w:name="_Toc529639741"/>
-      <w:r>
-        <w:rPr>
-          <w:rFonts w:eastAsia="Arial Unicode MS" w:cs="Arial Unicode MS"/>
+      <w:r>
+        <w:t xml:space="preserve">: Each group should have a clearly defined purpose that states its value (financial or social) within the organization. Every employee should know the purpose and value of his role within any group and the overall corporate entity. </w:t>
+      </w:r>
+    </w:p>
+    <w:p>
+      <w:pPr>
+        <w:pStyle w:val="BodyA"/>
+        <w:spacing w:line="288" w:lineRule="auto"/>
+      </w:pPr>
+    </w:p>
+    <w:p>
+      <w:pPr>
+        <w:pStyle w:val="BodyA"/>
+        <w:numPr>
+          <w:ilvl w:val="0"/>
+          <w:numId w:val="67"/>
+        </w:numPr>
+        <w:spacing w:line="288" w:lineRule="auto"/>
+      </w:pPr>
+      <w:r>
+        <w:rPr>
+          <w:rStyle w:val="None"/>
+          <w:b/>
+          <w:bCs/>
         </w:rPr>
         <w:t>Radical Truth</w:t>
       </w:r>
-      <w:bookmarkEnd w:id="4"/>
-    </w:p>
-    <w:p>
-      <w:pPr>
-        <w:pStyle w:val="Body"/>
-      </w:pPr>
-      <w:r>
-        <w:t xml:space="preserve">Always say, use, and seek the truth, even if it’s not convenient. Be true to yourself and what you believe. When communicating with peers, customers, vendors, and even competitors, always tell the truth. It is better not to answer the question, </w:t>
-      </w:r>
-      <w:proofErr w:type="gramStart"/>
-      <w:r>
-        <w:t>than</w:t>
-      </w:r>
-      <w:proofErr w:type="gramEnd"/>
-      <w:r>
-        <w:t xml:space="preserve"> reply with a lie. It’s not enough to believe you know the truth and you are right; always make sure that you can prove to yourself and others your truth.</w:t>
-      </w:r>
-    </w:p>
-    <w:p>
-      <w:pPr>
-        <w:pStyle w:val="Heading2"/>
-      </w:pPr>
-      <w:bookmarkStart w:id="5" w:name="_Toc529639742"/>
-      <w:r>
-        <w:rPr>
-          <w:rFonts w:eastAsia="Arial Unicode MS" w:cs="Arial Unicode MS"/>
-        </w:rPr>
-        <w:t>Radical Transparency</w:t>
-      </w:r>
-      <w:bookmarkEnd w:id="5"/>
-    </w:p>
-    <w:p>
-      <w:pPr>
-        <w:pStyle w:val="Body"/>
-      </w:pPr>
-      <w:r>
-        <w:t>Be as transparent as you can with anyone with whom you work and interact. Any member of our organization should know and understand any decision, from compensations to the company strategy, and from success to failure. Never hide any information and always raise the flag. Use transparency to understand any decision and to give feedback to anyone. Transparency creates a high level of trust, so use it all the time.</w:t>
-      </w:r>
-    </w:p>
-    <w:p>
-      <w:pPr>
-        <w:pStyle w:val="Heading2"/>
-      </w:pPr>
-      <w:bookmarkStart w:id="6" w:name="_Toc529639743"/>
-      <w:r>
-        <w:rPr>
-          <w:rFonts w:eastAsia="Arial Unicode MS" w:cs="Arial Unicode MS"/>
-        </w:rPr>
-        <w:t xml:space="preserve">Radical Learning </w:t>
-      </w:r>
-      <w:proofErr w:type="gramStart"/>
-      <w:r>
-        <w:rPr>
-          <w:rFonts w:eastAsia="Arial Unicode MS" w:cs="Arial Unicode MS"/>
-        </w:rPr>
-        <w:t>From</w:t>
-      </w:r>
-      <w:proofErr w:type="gramEnd"/>
-      <w:r>
-        <w:rPr>
-          <w:rFonts w:eastAsia="Arial Unicode MS" w:cs="Arial Unicode MS"/>
-        </w:rPr>
-        <w:t xml:space="preserve"> Mistakes</w:t>
-      </w:r>
-      <w:bookmarkEnd w:id="6"/>
-    </w:p>
-    <w:p>
-      <w:pPr>
-        <w:pStyle w:val="Body"/>
-      </w:pPr>
-      <w:r>
-        <w:lastRenderedPageBreak/>
-        <w:t>We are all human beings who make mistakes. There are no exceptions. Making a mistake is natural, but it’s necessary to learn from mistakes to prevent them from recurring. Anyone should feel safe to communicate their errors; by doing so they must not be impacted negatively. We all need to learn from our own and other peoples’ mistakes without creating a blaming culture. Learning from errors is crucial for continuous improvement, so make sure you understand and embrace it!</w:t>
-      </w:r>
-    </w:p>
-    <w:p>
-      <w:pPr>
-        <w:pStyle w:val="Heading2"/>
-      </w:pPr>
-      <w:bookmarkStart w:id="7" w:name="_Toc529639744"/>
-      <w:r>
-        <w:rPr>
-          <w:rFonts w:eastAsia="Arial Unicode MS" w:cs="Arial Unicode MS"/>
-        </w:rPr>
-        <w:t>Radical Self-Awareness</w:t>
-      </w:r>
-      <w:bookmarkEnd w:id="7"/>
-    </w:p>
-    <w:p>
-      <w:pPr>
-        <w:pStyle w:val="Body"/>
-      </w:pPr>
-      <w:r>
-        <w:t xml:space="preserve">Every one of us has greatness and weaknesses. Being aware of them makes you a better person. Working in an environment that actively encourages people to be better creates a better working place. Continuously work and explore better ways to </w:t>
-      </w:r>
-      <w:proofErr w:type="gramStart"/>
-      <w:r>
-        <w:t>learn, and</w:t>
-      </w:r>
-      <w:proofErr w:type="gramEnd"/>
-      <w:r>
-        <w:t xml:space="preserve"> be aware of how you are impacting other people as well as how different people influence you. Make sure that you communicate weaknesses that you want to work on. If other people know what you’re working on, they can help you reach your goals.</w:t>
-      </w:r>
-    </w:p>
-    <w:p>
-      <w:pPr>
-        <w:pStyle w:val="Heading2"/>
-      </w:pPr>
-      <w:bookmarkStart w:id="8" w:name="_Toc529639745"/>
-      <w:r>
-        <w:rPr>
-          <w:rFonts w:eastAsia="Arial Unicode MS" w:cs="Arial Unicode MS"/>
-        </w:rPr>
-        <w:t>Radical Self-Management</w:t>
-      </w:r>
-      <w:bookmarkEnd w:id="8"/>
-    </w:p>
-    <w:p>
-      <w:pPr>
-        <w:pStyle w:val="Body"/>
-      </w:pPr>
-      <w:r>
-        <w:t xml:space="preserve">For many years, most humans were told what they needed to do. It started during the Industrial Revolution, and it’s still here to different degrees. We want people who are the opposite: people who can manage themselves, think forward, find problems, and take action to change what they believe. </w:t>
-      </w:r>
-    </w:p>
-    <w:p>
-      <w:pPr>
-        <w:pStyle w:val="Body"/>
-      </w:pPr>
-      <w:r>
-        <w:t xml:space="preserve">Leaders are always required—you can see them everywhere in nature—but managers are not. Leaders should be produced by a meritocracy, where the only one that you can and will manage is yourself. </w:t>
-      </w:r>
-    </w:p>
-    <w:p>
-      <w:pPr>
-        <w:pStyle w:val="Body"/>
-      </w:pPr>
-      <w:r>
-        <w:t>Self-management is not a replacement for execution and accountability. On the contrary, self-management requires you to be responsible both for yourself and your group’s execution and accountability. In a self-managed group, you need to take care of all challenges you see. There aren’t any managers to whom you can complain to and ask them to resolve your issues—you have to solve your issues! Whenever you identify a problem, roll up your sleeves and fix it.</w:t>
-      </w:r>
-    </w:p>
-    <w:p>
-      <w:pPr>
-        <w:pStyle w:val="Heading2"/>
-      </w:pPr>
-      <w:bookmarkStart w:id="9" w:name="_Toc529639746"/>
-      <w:r>
-        <w:rPr>
-          <w:rFonts w:eastAsia="Arial Unicode MS" w:cs="Arial Unicode MS"/>
-        </w:rPr>
-        <w:t>Radical Multi-Functional Teams</w:t>
-      </w:r>
-      <w:bookmarkEnd w:id="9"/>
-    </w:p>
-    <w:p>
-      <w:pPr>
-        <w:pStyle w:val="Body"/>
-      </w:pPr>
-      <w:r>
-        <w:t xml:space="preserve">In today’s organizations, silos are one of the leading reasons for the difficulties they experience. In a world of volatility, uncertainty, complexity, and ambiguity, they are a significant obstacle to </w:t>
-      </w:r>
-      <w:r>
-        <w:lastRenderedPageBreak/>
-        <w:t>support an organization’s future. Replacing siloed, single-function teams with multi-function teams is the only way to create organizations that can always deal with the future.</w:t>
-      </w:r>
-    </w:p>
-    <w:p>
-      <w:pPr>
-        <w:pStyle w:val="Heading2"/>
-      </w:pPr>
-      <w:bookmarkStart w:id="10" w:name="_Toc529639747"/>
-      <w:r>
-        <w:rPr>
-          <w:rFonts w:eastAsia="Arial Unicode MS" w:cs="Arial Unicode MS"/>
-        </w:rPr>
-        <w:t xml:space="preserve">Fight Cognitive Bias </w:t>
-      </w:r>
-      <w:proofErr w:type="gramStart"/>
-      <w:r>
-        <w:rPr>
-          <w:rFonts w:eastAsia="Arial Unicode MS" w:cs="Arial Unicode MS"/>
-        </w:rPr>
-        <w:t>With</w:t>
-      </w:r>
-      <w:proofErr w:type="gramEnd"/>
-      <w:r>
-        <w:rPr>
-          <w:rFonts w:eastAsia="Arial Unicode MS" w:cs="Arial Unicode MS"/>
-        </w:rPr>
-        <w:t xml:space="preserve"> Data</w:t>
-      </w:r>
-      <w:bookmarkEnd w:id="10"/>
-    </w:p>
-    <w:p>
-      <w:pPr>
-        <w:pStyle w:val="Body"/>
-      </w:pPr>
-      <w:r>
-        <w:t xml:space="preserve">As humans, we are often sure that we’re right and others are wrong. That’s because we all suffer from </w:t>
-      </w:r>
-      <w:r>
-        <w:rPr>
+      <w:r>
+        <w:t xml:space="preserve">: Each member of the organization must uphold and seek the truth at all times, be true to themselves and act in accordance with the company’s principles. When communicating with peers, customers, vendors and competitors, employees must always speak honestly. It’s not enough for employees to </w:t>
+      </w:r>
+      <w:r>
+        <w:rPr>
+          <w:rStyle w:val="None"/>
           <w:i/>
           <w:iCs/>
-          <w:lang w:val="it-IT"/>
-        </w:rPr>
-        <w:t xml:space="preserve">cognitive </w:t>
-      </w:r>
-      <w:proofErr w:type="spellStart"/>
-      <w:r>
-        <w:rPr>
+        </w:rPr>
+        <w:t>believe</w:t>
+      </w:r>
+      <w:r>
+        <w:t xml:space="preserve"> that they are right</w:t>
+      </w:r>
+      <w:r>
+        <w:rPr>
+          <w:rStyle w:val="None"/>
+          <w:rFonts w:ascii="Times New Roman" w:hAnsi="Times New Roman"/>
+        </w:rPr>
+        <w:t xml:space="preserve">—they must </w:t>
+      </w:r>
+      <w:r>
+        <w:t xml:space="preserve">ensure they have the correct answer and the information or data to support it. </w:t>
+      </w:r>
+    </w:p>
+    <w:p>
+      <w:pPr>
+        <w:pStyle w:val="BodyA"/>
+        <w:spacing w:line="288" w:lineRule="auto"/>
+      </w:pPr>
+    </w:p>
+    <w:p>
+      <w:pPr>
+        <w:pStyle w:val="BodyA"/>
+        <w:numPr>
+          <w:ilvl w:val="0"/>
+          <w:numId w:val="67"/>
+        </w:numPr>
+        <w:spacing w:line="288" w:lineRule="auto"/>
+      </w:pPr>
+      <w:r>
+        <w:rPr>
+          <w:rStyle w:val="None"/>
+          <w:b/>
+          <w:bCs/>
+        </w:rPr>
+        <w:t>Radical Transparency</w:t>
+      </w:r>
+      <w:r>
+        <w:t xml:space="preserve">: Transparency builds trust within an organization. Employees should share information with (and never conceal anything from) their colleagues and respond transparently when providing feedback. Every member of the organization should know and understand each policy and decision from compensation to company strategy. If an employee has questions about how or why something is being done, they should ask for an explanation. </w:t>
+      </w:r>
+    </w:p>
+    <w:p>
+      <w:pPr>
+        <w:pStyle w:val="BodyA"/>
+        <w:spacing w:line="288" w:lineRule="auto"/>
+      </w:pPr>
+    </w:p>
+    <w:p>
+      <w:pPr>
+        <w:pStyle w:val="BodyA"/>
+        <w:numPr>
+          <w:ilvl w:val="0"/>
+          <w:numId w:val="67"/>
+        </w:numPr>
+        <w:spacing w:line="288" w:lineRule="auto"/>
+      </w:pPr>
+      <w:r>
+        <w:rPr>
+          <w:rStyle w:val="None"/>
+          <w:b/>
+          <w:bCs/>
+        </w:rPr>
+        <w:t>Learn from Mistakes</w:t>
+      </w:r>
+      <w:r>
+        <w:t>: Mistakes are part of being human; without exception, everyone makes them. To prevent errors from reoccurring, however, people have to learn from their mistakes and apply what they’ve learned to their work. This is the only way an organization</w:t>
+      </w:r>
+      <w:r>
+        <w:rPr>
+          <w:rStyle w:val="None"/>
+          <w:rFonts w:ascii="Times New Roman" w:hAnsi="Times New Roman"/>
+        </w:rPr>
+        <w:t>—</w:t>
+      </w:r>
+      <w:r>
+        <w:t>or an individual</w:t>
+      </w:r>
+      <w:r>
+        <w:rPr>
+          <w:rStyle w:val="None"/>
+          <w:rFonts w:ascii="Times New Roman" w:hAnsi="Times New Roman"/>
+        </w:rPr>
+        <w:t>—</w:t>
+      </w:r>
+      <w:r>
+        <w:t>can continuously improve. Eco-autonomous organizations are blame-free cultures where employees are encouraged to share their errors so that others can learn.</w:t>
+      </w:r>
+    </w:p>
+    <w:p>
+      <w:pPr>
+        <w:pStyle w:val="ListParagraph"/>
+      </w:pPr>
+    </w:p>
+    <w:p>
+      <w:pPr>
+        <w:pStyle w:val="BodyA"/>
+        <w:numPr>
+          <w:ilvl w:val="0"/>
+          <w:numId w:val="67"/>
+        </w:numPr>
+        <w:spacing w:line="288" w:lineRule="auto"/>
+      </w:pPr>
+      <w:r>
+        <w:rPr>
+          <w:rStyle w:val="None"/>
+          <w:b/>
+          <w:bCs/>
+        </w:rPr>
+        <w:lastRenderedPageBreak/>
+        <w:t>Radical Self-Awareness</w:t>
+      </w:r>
+      <w:r>
+        <w:t xml:space="preserve">: Every individual and organization </w:t>
+      </w:r>
+      <w:proofErr w:type="gramStart"/>
+      <w:r>
+        <w:t>has</w:t>
+      </w:r>
+      <w:proofErr w:type="gramEnd"/>
+      <w:r>
+        <w:t xml:space="preserve"> strengths and weaknesses. Being aware of these areas of excellence and vulnerability builds character, humility, and strength. Environments that actively encourage people to do</w:t>
+      </w:r>
+      <w:r>
+        <w:rPr>
+          <w:rStyle w:val="None"/>
+          <w:rFonts w:ascii="Times New Roman" w:hAnsi="Times New Roman"/>
+        </w:rPr>
+        <w:t xml:space="preserve"> </w:t>
+      </w:r>
+      <w:r>
+        <w:t>and be</w:t>
+      </w:r>
+      <w:r>
+        <w:rPr>
+          <w:rStyle w:val="None"/>
+          <w:rFonts w:ascii="Times New Roman" w:hAnsi="Times New Roman"/>
+        </w:rPr>
+        <w:t xml:space="preserve"> </w:t>
+      </w:r>
+      <w:r>
+        <w:t>their best foster creativity, spark innovation and increase performance. Employees should continuously strive for self-improvement, pursue opportunities to learn about themselves, and become aware of how their words and actions impact other people. Employees should be willing to share their development goals. When co-workers know what their teammates are working on, they can help each other reach their objectives.</w:t>
+      </w:r>
+    </w:p>
+    <w:p>
+      <w:pPr>
+        <w:pStyle w:val="BodyA"/>
+        <w:spacing w:line="288" w:lineRule="auto"/>
+      </w:pPr>
+    </w:p>
+    <w:p>
+      <w:pPr>
+        <w:pStyle w:val="BodyA"/>
+        <w:numPr>
+          <w:ilvl w:val="0"/>
+          <w:numId w:val="68"/>
+        </w:numPr>
+        <w:spacing w:line="288" w:lineRule="auto"/>
+      </w:pPr>
+      <w:r>
+        <w:rPr>
+          <w:rStyle w:val="None"/>
+          <w:b/>
+          <w:bCs/>
+        </w:rPr>
+        <w:t>Radical Self-Management</w:t>
+      </w:r>
+      <w:r>
+        <w:t xml:space="preserve">: Since the Industrial Revolution, humans have been told what to do—and how to behave—within the workplace. This practice continues in modern work environments to varying degrees. In eco-autonomous organizations, however, the goal is to hire people who can manage themselves, think proactively, identify problems, and take action to resolve them as needed. </w:t>
+      </w:r>
+    </w:p>
+    <w:p>
+      <w:pPr>
+        <w:pStyle w:val="BodyA"/>
+        <w:spacing w:line="288" w:lineRule="auto"/>
+        <w:ind w:left="720"/>
+      </w:pPr>
+    </w:p>
+    <w:p>
+      <w:pPr>
+        <w:pStyle w:val="BodyA"/>
+        <w:spacing w:line="288" w:lineRule="auto"/>
+        <w:ind w:left="720"/>
+      </w:pPr>
+      <w:r>
+        <w:t xml:space="preserve">As individuals, the only behavior we can truly manage is our own, yet self-management cannot replace execution or accountability. On the contrary, self-management requires individuals to be responsible not only for themselves but also for their groups’ performance and accountability. </w:t>
+      </w:r>
+    </w:p>
+    <w:p>
+      <w:pPr>
+        <w:pStyle w:val="BodyA"/>
+        <w:spacing w:line="288" w:lineRule="auto"/>
+        <w:ind w:left="720"/>
+      </w:pPr>
+    </w:p>
+    <w:p>
+      <w:pPr>
+        <w:pStyle w:val="BodyA"/>
+        <w:spacing w:line="288" w:lineRule="auto"/>
+        <w:ind w:left="720"/>
+      </w:pPr>
+      <w:r>
+        <w:t xml:space="preserve">While leaders will always be needed in work environments, these roles should be awarded based on merit. Managers, on the other hand, are not required. In self-managed groups, there aren’t managers to notify or complain to; each person is empowered to resolve challenges or problems as they arise. </w:t>
+      </w:r>
+    </w:p>
+    <w:p>
+      <w:pPr>
+        <w:pStyle w:val="BodyA"/>
+        <w:spacing w:line="288" w:lineRule="auto"/>
+        <w:ind w:left="720"/>
+      </w:pPr>
+    </w:p>
+    <w:p>
+      <w:pPr>
+        <w:pStyle w:val="BodyA"/>
+        <w:numPr>
+          <w:ilvl w:val="0"/>
+          <w:numId w:val="67"/>
+        </w:numPr>
+        <w:spacing w:line="288" w:lineRule="auto"/>
+      </w:pPr>
+      <w:r>
+        <w:rPr>
+          <w:rStyle w:val="None"/>
+          <w:b/>
+          <w:bCs/>
+        </w:rPr>
+        <w:t>Radical Multi-Functional Teams:</w:t>
+      </w:r>
+      <w:r>
+        <w:t xml:space="preserve"> The siloed, single-function teams that exist within today’s organizations must be broken down to create agile, multi-functional teams that will thrive in a VUCA world.</w:t>
+      </w:r>
+    </w:p>
+    <w:p>
+      <w:pPr>
+        <w:pStyle w:val="BodyA"/>
+        <w:spacing w:line="288" w:lineRule="auto"/>
+      </w:pPr>
+    </w:p>
+    <w:p>
+      <w:pPr>
+        <w:pStyle w:val="BodyA"/>
+        <w:numPr>
+          <w:ilvl w:val="0"/>
+          <w:numId w:val="67"/>
+        </w:numPr>
+        <w:spacing w:line="288" w:lineRule="auto"/>
+      </w:pPr>
+      <w:r>
+        <w:rPr>
+          <w:rStyle w:val="None"/>
+          <w:b/>
+          <w:bCs/>
+        </w:rPr>
+        <w:t>Fight Cognitive Bias with Data</w:t>
+      </w:r>
+      <w:r>
+        <w:t xml:space="preserve">: All humans suffer from cognitive bias (the belief that what we think is “right” and what others think is “wrong”). These subconscious beliefs often cause people to jump to conclusions and act without thinking. Thousands of years ago, making decisions instinctively saved our ancestors from predators, however, leaping to judgment today can cause serious problems in the workplace. </w:t>
+      </w:r>
+    </w:p>
+    <w:p>
+      <w:pPr>
+        <w:pStyle w:val="ListParagraph"/>
+      </w:pPr>
+    </w:p>
+    <w:p>
+      <w:pPr>
+        <w:pStyle w:val="BodyA"/>
+        <w:spacing w:line="288" w:lineRule="auto"/>
+        <w:ind w:left="720"/>
+      </w:pPr>
+      <w:r>
+        <w:lastRenderedPageBreak/>
+        <w:t xml:space="preserve">Fortunately, organizations can now use data and analysis to combat these biases. By setting up functions and processes to collect as much information as </w:t>
+      </w:r>
+      <w:proofErr w:type="gramStart"/>
+      <w:r>
+        <w:t>possible, and</w:t>
+      </w:r>
+      <w:proofErr w:type="gramEnd"/>
+      <w:r>
+        <w:t xml:space="preserve"> using analysis to determine which processes are working and which are not, companies can use data to make decisions. However, significant decisions should never be based </w:t>
+      </w:r>
+      <w:r>
+        <w:rPr>
+          <w:rStyle w:val="None"/>
           <w:i/>
           <w:iCs/>
+        </w:rPr>
+        <w:t>solely</w:t>
+      </w:r>
+      <w:r>
+        <w:t xml:space="preserve"> on statistics. Logic, common sense and data with sound analysis are necessary for making informed decisions. </w:t>
+      </w:r>
+    </w:p>
+    <w:p>
+      <w:pPr>
+        <w:pStyle w:val="BodyA"/>
+        <w:spacing w:line="288" w:lineRule="auto"/>
+        <w:ind w:left="720"/>
+      </w:pPr>
+    </w:p>
+    <w:p>
+      <w:pPr>
+        <w:pStyle w:val="BodyA"/>
+        <w:numPr>
+          <w:ilvl w:val="0"/>
+          <w:numId w:val="67"/>
+        </w:numPr>
+        <w:spacing w:line="288" w:lineRule="auto"/>
+      </w:pPr>
+      <w:r>
+        <w:rPr>
+          <w:rStyle w:val="None"/>
+          <w:b/>
+          <w:bCs/>
+        </w:rPr>
+        <w:t>Resolve Conflicts through Merit Voting</w:t>
+      </w:r>
+      <w:r>
+        <w:t>: By following the principles listed above, workers should be able to successfully engage with others. When disagreements arise, employees should use the principles above as a guide for resolving conflict. If an agreement can’t be reached, the organization’s merit voting system should be used to address the issue. We will discuss this concept in more detail later in this book.</w:t>
+      </w:r>
+    </w:p>
+    <w:p>
+      <w:pPr>
+        <w:pStyle w:val="BodyA"/>
+        <w:spacing w:line="288" w:lineRule="auto"/>
+      </w:pPr>
+    </w:p>
+    <w:p>
+      <w:pPr>
+        <w:pStyle w:val="BodyA"/>
+        <w:spacing w:line="288" w:lineRule="auto"/>
+      </w:pPr>
+    </w:p>
+    <w:p>
+      <w:pPr>
+        <w:pStyle w:val="Body"/>
+        <w:rPr>
           <w:lang w:val="it-IT"/>
         </w:rPr>
-        <w:t>bias</w:t>
-      </w:r>
-      <w:proofErr w:type="spellEnd"/>
-      <w:r>
-        <w:t xml:space="preserve">. We jump to conclusions and act without thinking; we do it based on the subconscious. Thousands of years ago, making decisions that way would save us from predators, but today it puts us in serious jeopardy. </w:t>
-      </w:r>
-    </w:p>
-    <w:p>
-      <w:pPr>
-        <w:pStyle w:val="Body"/>
-      </w:pPr>
-      <w:r>
-        <w:t xml:space="preserve">The best way to work around cognitive bias is with </w:t>
-      </w:r>
-      <w:r>
-        <w:rPr>
-          <w:i/>
-          <w:iCs/>
-        </w:rPr>
-        <w:t>data and analysis</w:t>
-      </w:r>
-      <w:r>
-        <w:t xml:space="preserve">. Design your functions and processes to collect as much data as </w:t>
-      </w:r>
-      <w:proofErr w:type="gramStart"/>
-      <w:r>
-        <w:t>possible, and</w:t>
-      </w:r>
-      <w:proofErr w:type="gramEnd"/>
-      <w:r>
-        <w:t xml:space="preserve"> use analysis to learn what’s working and what’s not. Use collected data and analysis when you need to make decisions. Don’t base your decision solely on data, but don’t make decisions without consulting the data and using sound analysis.</w:t>
-      </w:r>
-    </w:p>
-    <w:p>
-      <w:pPr>
-        <w:pStyle w:val="Heading2"/>
-      </w:pPr>
-      <w:bookmarkStart w:id="11" w:name="_Toc529639748"/>
-      <w:r>
-        <w:rPr>
-          <w:rFonts w:eastAsia="Arial Unicode MS" w:cs="Arial Unicode MS"/>
-        </w:rPr>
-        <w:t>Use Meritocracy to Resolve Conflicts</w:t>
-      </w:r>
-      <w:bookmarkEnd w:id="11"/>
-    </w:p>
-    <w:p>
-      <w:pPr>
-        <w:pStyle w:val="Body"/>
-      </w:pPr>
-      <w:r>
-        <w:t>If you find yourself in a disagreement, use the above principles to try to resolve the conflict. If you can’t reach an agreement, use our meritocracy voting (as described below) to address the issue.</w:t>
+      </w:pPr>
+      <w:r>
+        <w:rPr>
+          <w:rStyle w:val="None"/>
+          <w:rFonts w:ascii="Arial Unicode MS"/>
+        </w:rPr>
+        <w:br w:type="page"/>
       </w:r>
     </w:p>
     <w:p>
@@ -5712,11 +5774,12 @@
         <w:pStyle w:val="Heading"/>
         <w:spacing w:after="0"/>
       </w:pPr>
-      <w:bookmarkStart w:id="12" w:name="_Toc529639749"/>
-      <w:r>
+      <w:bookmarkStart w:id="3" w:name="_Toc529639749"/>
+      <w:r>
+        <w:lastRenderedPageBreak/>
         <w:t>3. Complex Adaptive Systems</w:t>
       </w:r>
-      <w:bookmarkEnd w:id="12"/>
+      <w:bookmarkEnd w:id="3"/>
     </w:p>
     <w:p>
       <w:pPr>
@@ -5736,11 +5799,7 @@
         <w:pStyle w:val="Body"/>
       </w:pPr>
       <w:r>
-        <w:t xml:space="preserve">A complex adaptive system is a system in which many independent elements (or agents) interact, leading to emergent outcomes that are often difficult or impossible to predict simply by looking at each individual interaction. The system is adaptive because it uses a feedback loop to adapt each element—and the system as a whole—to changes as they happen. Examples of complex adaptive systems include the economy, the human brain, developing embryos, ant colonies, </w:t>
-      </w:r>
-      <w:r>
-        <w:lastRenderedPageBreak/>
-        <w:t xml:space="preserve">ecosystems, the weather, and, yes, in today’s world, even corporate organizations or government entities. </w:t>
+        <w:t xml:space="preserve">A complex adaptive system is a system in which many independent elements (or agents) interact, leading to emergent outcomes that are often difficult or impossible to predict simply by looking at each individual interaction. The system is adaptive because it uses a feedback loop to adapt each element—and the system as a whole—to changes as they happen. Examples of complex adaptive systems include the economy, the human brain, developing embryos, ant colonies, ecosystems, the weather, and, yes, in today’s world, even corporate organizations or government entities. </w:t>
       </w:r>
     </w:p>
     <w:p>
@@ -5974,16 +6033,7 @@
           <w:sz w:val="24"/>
           <w:szCs w:val="24"/>
         </w:rPr>
-        <w:t xml:space="preserve">Complex adaptive systems lack a command and control hierarchy. Any coherent behavior arises from the competition, cooperation or self-organization amongst each agent. “Planning” or “managing” does not exist, rather, the system constantly adapts to find the best fit with the environment. To illustrate, imagine adding up all of the food in a town’s </w:t>
-      </w:r>
-      <w:r>
-        <w:rPr>
-          <w:rFonts w:ascii="Times New Roman" w:eastAsia="Arial Unicode MS" w:hAnsi="Times New Roman" w:cs="Arial Unicode MS"/>
-          <w:sz w:val="24"/>
-          <w:szCs w:val="24"/>
-        </w:rPr>
-        <w:lastRenderedPageBreak/>
-        <w:t>shops and dividing it by the number of people living in the town. There would likely be a few weeks’ supply of food available, yet the town has not implemented a formal control process or plan to ensure a few weeks’ supply of food. A continually self-organizing system simply exists through the process of emergence and feedback.</w:t>
+        <w:t>Complex adaptive systems lack a command and control hierarchy. Any coherent behavior arises from the competition, cooperation or self-organization amongst each agent. “Planning” or “managing” does not exist, rather, the system constantly adapts to find the best fit with the environment. To illustrate, imagine adding up all of the food in a town’s shops and dividing it by the number of people living in the town. There would likely be a few weeks’ supply of food available, yet the town has not implemented a formal control process or plan to ensure a few weeks’ supply of food. A continually self-organizing system simply exists through the process of emergence and feedback.</w:t>
       </w:r>
     </w:p>
     <w:p>
@@ -6233,16 +6283,51 @@
           <w:sz w:val="24"/>
           <w:szCs w:val="24"/>
         </w:rPr>
-        <w:t xml:space="preserve">complex adaptive system is a non-linear, unpredictable system whose whole is greater than the sum (or average) of its parts. Therefore, even though a person may be familiar with all of the components of a system, he still may not be able to predict exactly </w:t>
-      </w:r>
-      <w:r>
+        <w:t xml:space="preserve">complex adaptive system is a non-linear, unpredictable system whose whole is greater than the sum (or average) of its parts. Therefore, even though a person may be familiar with all of the components of a system, he still may not be able to predict exactly what will happen next. Another aspect of this system’s non-linearity worth noting is that cause and effect are distant in time and space. </w:t>
+      </w:r>
+    </w:p>
+    <w:p>
+      <w:pPr>
+        <w:pStyle w:val="BodyA"/>
+        <w:spacing w:line="288" w:lineRule="auto"/>
+        <w:ind w:left="720"/>
+      </w:pPr>
+    </w:p>
+    <w:p>
+      <w:pPr>
+        <w:pStyle w:val="BodyA"/>
+        <w:numPr>
+          <w:ilvl w:val="0"/>
+          <w:numId w:val="58"/>
+        </w:numPr>
+        <w:spacing w:line="288" w:lineRule="auto"/>
         <w:rPr>
           <w:rFonts w:ascii="Times New Roman" w:eastAsia="Arial Unicode MS" w:hAnsi="Times New Roman" w:cs="Arial Unicode MS"/>
           <w:sz w:val="24"/>
           <w:szCs w:val="24"/>
         </w:rPr>
-        <w:lastRenderedPageBreak/>
-        <w:t xml:space="preserve">what will happen next. Another aspect of this system’s non-linearity worth noting is that cause and effect are distant in time and space. </w:t>
+      </w:pPr>
+      <w:r>
+        <w:rPr>
+          <w:rStyle w:val="None"/>
+          <w:b/>
+          <w:bCs/>
+        </w:rPr>
+        <w:t>Models and Feedback</w:t>
+      </w:r>
+      <w:r>
+        <w:rPr>
+          <w:rStyle w:val="None"/>
+        </w:rPr>
+        <w:t xml:space="preserve">: </w:t>
+      </w:r>
+      <w:r>
+        <w:rPr>
+          <w:rFonts w:ascii="Times New Roman" w:eastAsia="Arial Unicode MS" w:hAnsi="Times New Roman" w:cs="Arial Unicode MS"/>
+          <w:sz w:val="24"/>
+          <w:szCs w:val="24"/>
+        </w:rPr>
+        <w:t xml:space="preserve">Through its agents, a complex adaptive system acquires information about its environment and its own interaction with that environment, identifies regularities in that information, condenses those regularities into a set of rules combined together into models, and acts in the real world on the basis of those models. </w:t>
       </w:r>
     </w:p>
     <w:p>
@@ -6250,55 +6335,11 @@
         <w:pStyle w:val="BodyA"/>
         <w:spacing w:line="288" w:lineRule="auto"/>
         <w:ind w:left="720"/>
-      </w:pPr>
-    </w:p>
-    <w:p>
-      <w:pPr>
-        <w:pStyle w:val="BodyA"/>
-        <w:numPr>
-          <w:ilvl w:val="0"/>
-          <w:numId w:val="58"/>
-        </w:numPr>
-        <w:spacing w:line="288" w:lineRule="auto"/>
-        <w:rPr>
-          <w:rFonts w:ascii="Times New Roman" w:eastAsia="Arial Unicode MS" w:hAnsi="Times New Roman" w:cs="Arial Unicode MS"/>
-          <w:sz w:val="24"/>
-          <w:szCs w:val="24"/>
-        </w:rPr>
-      </w:pPr>
-      <w:r>
         <w:rPr>
           <w:rStyle w:val="None"/>
           <w:b/>
           <w:bCs/>
         </w:rPr>
-        <w:t>Models and Feedback</w:t>
-      </w:r>
-      <w:r>
-        <w:rPr>
-          <w:rStyle w:val="None"/>
-        </w:rPr>
-        <w:t xml:space="preserve">: </w:t>
-      </w:r>
-      <w:r>
-        <w:rPr>
-          <w:rFonts w:ascii="Times New Roman" w:eastAsia="Arial Unicode MS" w:hAnsi="Times New Roman" w:cs="Arial Unicode MS"/>
-          <w:sz w:val="24"/>
-          <w:szCs w:val="24"/>
-        </w:rPr>
-        <w:t xml:space="preserve">Through its agents, a complex adaptive system acquires information about its environment and its own interaction with that environment, identifies regularities in that information, condenses those regularities into a set of rules combined together into models, and acts in the real world on the basis of those models. </w:t>
-      </w:r>
-    </w:p>
-    <w:p>
-      <w:pPr>
-        <w:pStyle w:val="BodyA"/>
-        <w:spacing w:line="288" w:lineRule="auto"/>
-        <w:ind w:left="720"/>
-        <w:rPr>
-          <w:rStyle w:val="None"/>
-          <w:b/>
-          <w:bCs/>
-        </w:rPr>
       </w:pPr>
     </w:p>
     <w:p>
@@ -6327,7 +6368,11 @@
         <w:pStyle w:val="Body"/>
       </w:pPr>
       <w:r>
-        <w:t>If an agent repeatedly exhibits a behavior that is counter-productive to its internal model, then the internal model will be modified, discarded or ignored. On the other hand, if an agent repeatedly exhibits a behavior that is productive, then the internal model (or schema) responsible will be retained and will become dominant.</w:t>
+        <w:t xml:space="preserve">If an agent repeatedly exhibits a behavior that is counter-productive to its internal model, then the internal model will be modified, discarded or ignored. On the other hand, if an agent </w:t>
+      </w:r>
+      <w:r>
+        <w:lastRenderedPageBreak/>
+        <w:t>repeatedly exhibits a behavior that is productive, then the internal model (or schema) responsible will be retained and will become dominant.</w:t>
       </w:r>
     </w:p>
     <w:p>
@@ -6402,11 +6447,7 @@
         <w:pStyle w:val="Body"/>
       </w:pPr>
       <w:r>
-        <w:t xml:space="preserve">To begin building companies based on complex adaptive systems, people must be willing to abandon the methods traditionally used to understand events (such as thinking that the external </w:t>
-      </w:r>
-      <w:r>
-        <w:lastRenderedPageBreak/>
-        <w:t>environment is static) and stop conducting detailed analysis of the parts of a system. Instead, they need to take “a crude look at the whole” (as suggested by American physicist Murray Gell-Mann, 1994) and embrace a new way of thinking. Doing so will enable business leaders to create adaptable corporate entities that will thrive in the ever-changing VUCA world being shaped by new generations and technologies.</w:t>
+        <w:t>To begin building companies based on complex adaptive systems, people must be willing to abandon the methods traditionally used to understand events (such as thinking that the external environment is static) and stop conducting detailed analysis of the parts of a system. Instead, they need to take “a crude look at the whole” (as suggested by American physicist Murray Gell-Mann, 1994) and embrace a new way of thinking. Doing so will enable business leaders to create adaptable corporate entities that will thrive in the ever-changing VUCA world being shaped by new generations and technologies.</w:t>
       </w:r>
     </w:p>
     <w:p>
@@ -6420,11 +6461,11 @@
         <w:pStyle w:val="Heading"/>
         <w:spacing w:after="0"/>
       </w:pPr>
-      <w:bookmarkStart w:id="13" w:name="_Toc529639750"/>
+      <w:bookmarkStart w:id="4" w:name="_Toc529639750"/>
       <w:r>
         <w:t>4. Basic Structure and Definitions</w:t>
       </w:r>
-      <w:bookmarkEnd w:id="13"/>
+      <w:bookmarkEnd w:id="4"/>
     </w:p>
     <w:p>
       <w:pPr>
@@ -6515,7 +6556,6 @@
           <w:noProof/>
           <w:lang w:bidi="he-IL"/>
         </w:rPr>
-        <w:lastRenderedPageBreak/>
         <w:drawing>
           <wp:inline distT="0" distB="0" distL="0" distR="0" wp14:anchorId="756371CF" wp14:editId="0311F735">
             <wp:extent cx="3356586" cy="3280192"/>
@@ -6622,7 +6662,11 @@
         <w:pStyle w:val="Body"/>
       </w:pPr>
       <w:r>
-        <w:t>The “function-based” approach used in eco-autonomous organizations arranges people based on the functions that need to be performed and not on a single area of expertise, enabling multiple skills and capabilities to be represented. This approach contradicts the common organizational concept found in hierarchical management structures: the grouping of a single expertise into one specialized silo</w:t>
+        <w:t xml:space="preserve">The “function-based” approach used in eco-autonomous organizations arranges people based on the functions that need to be performed and not on a single area of expertise, enabling multiple skills and capabilities to be represented. This approach contradicts the common organizational </w:t>
+      </w:r>
+      <w:r>
+        <w:lastRenderedPageBreak/>
+        <w:t>concept found in hierarchical management structures: the grouping of a single expertise into one specialized silo</w:t>
       </w:r>
       <w:r>
         <w:t xml:space="preserve"> </w:t>
@@ -6655,11 +6699,7 @@
         <w:pStyle w:val="Body"/>
       </w:pPr>
       <w:r>
-        <w:t xml:space="preserve">In contrast, eco-autonomous organizations propose creating entities containing functions that include multiple capabilities and skillsets spanning a variety of expertise. Each function </w:t>
-      </w:r>
-      <w:r>
-        <w:lastRenderedPageBreak/>
-        <w:t xml:space="preserve">(strategy, enhancements, projects, and maintenance, for example) includes all of the skills and expertise that function needs to achieve its purpose. </w:t>
+        <w:t xml:space="preserve">In contrast, eco-autonomous organizations propose creating entities containing functions that include multiple capabilities and skillsets spanning a variety of expertise. Each function (strategy, enhancements, projects, and maintenance, for example) includes all of the skills and expertise that function needs to achieve its purpose. </w:t>
       </w:r>
     </w:p>
     <w:p>
@@ -6787,6 +6827,7 @@
         <w:rPr>
           <w:b/>
         </w:rPr>
+        <w:lastRenderedPageBreak/>
         <w:t>Agent</w:t>
       </w:r>
       <w:r>
@@ -6890,7 +6931,6 @@
         </w:numPr>
       </w:pPr>
       <w:r>
-        <w:lastRenderedPageBreak/>
         <w:t>A list of relationships to other functions that must exist in order for an agent to perform its particular function.</w:t>
       </w:r>
     </w:p>
@@ -7053,6 +7093,7 @@
           <w:szCs w:val="22"/>
           <w:lang w:bidi="he-IL"/>
         </w:rPr>
+        <w:lastRenderedPageBreak/>
         <w:drawing>
           <wp:inline distT="0" distB="0" distL="0" distR="0" wp14:anchorId="1B80CABD" wp14:editId="36EE7D91">
             <wp:extent cx="5716648" cy="4229308"/>
@@ -7273,7 +7314,11 @@
         <w:t xml:space="preserve"> for one segment of customers or a part of society </w:t>
       </w:r>
       <w:r>
-        <w:t>or 2) a complete value</w:t>
+        <w:t xml:space="preserve">or 2) a </w:t>
+      </w:r>
+      <w:r>
+        <w:lastRenderedPageBreak/>
+        <w:t>complete value</w:t>
       </w:r>
       <w:r>
         <w:t xml:space="preserve"> </w:t>
@@ -7383,7 +7428,6 @@
           <w:noProof/>
           <w:lang w:bidi="he-IL"/>
         </w:rPr>
-        <w:lastRenderedPageBreak/>
         <w:drawing>
           <wp:anchor distT="0" distB="0" distL="114300" distR="114300" simplePos="0" relativeHeight="251659264" behindDoc="0" locked="0" layoutInCell="1" allowOverlap="1" wp14:anchorId="7653F366" wp14:editId="0DAD7416">
             <wp:simplePos x="0" y="0"/>
@@ -7524,11 +7568,11 @@
         <w:pStyle w:val="Heading"/>
         <w:spacing w:after="0"/>
       </w:pPr>
-      <w:bookmarkStart w:id="14" w:name="_Toc529639751"/>
+      <w:bookmarkStart w:id="5" w:name="_Toc529639751"/>
       <w:r>
         <w:t>5. Agents and Functions</w:t>
       </w:r>
-      <w:bookmarkEnd w:id="14"/>
+      <w:bookmarkEnd w:id="5"/>
     </w:p>
     <w:p>
       <w:pPr>
@@ -8123,7 +8167,7 @@
         <w:pStyle w:val="Heading"/>
         <w:spacing w:after="0"/>
       </w:pPr>
-      <w:bookmarkStart w:id="15" w:name="_Toc529639752"/>
+      <w:bookmarkStart w:id="6" w:name="_Toc529639752"/>
       <w:r>
         <w:rPr>
           <w:lang w:val="nl-NL"/>
@@ -8138,7 +8182,7 @@
         </w:rPr>
         <w:t>Entities</w:t>
       </w:r>
-      <w:bookmarkEnd w:id="15"/>
+      <w:bookmarkEnd w:id="6"/>
       <w:proofErr w:type="spellEnd"/>
     </w:p>
     <w:p>
@@ -8210,14 +8254,14 @@
       <w:pPr>
         <w:pStyle w:val="Heading2"/>
       </w:pPr>
-      <w:bookmarkStart w:id="16" w:name="_Toc529639753"/>
+      <w:bookmarkStart w:id="7" w:name="_Toc529639753"/>
       <w:r>
         <w:rPr>
           <w:rFonts w:eastAsia="Arial Unicode MS" w:cs="Arial Unicode MS"/>
         </w:rPr>
         <w:t>Grow from the Bottom Up or Top to Bottom</w:t>
       </w:r>
-      <w:bookmarkEnd w:id="16"/>
+      <w:bookmarkEnd w:id="7"/>
     </w:p>
     <w:p>
       <w:pPr>
@@ -8253,14 +8297,14 @@
       <w:pPr>
         <w:pStyle w:val="Heading2"/>
       </w:pPr>
-      <w:bookmarkStart w:id="17" w:name="_Toc529639754"/>
+      <w:bookmarkStart w:id="8" w:name="_Toc529639754"/>
       <w:r>
         <w:rPr>
           <w:rFonts w:eastAsia="Arial Unicode MS" w:cs="Arial Unicode MS"/>
         </w:rPr>
         <w:t>The Clearly Defined Purpose</w:t>
       </w:r>
-      <w:bookmarkEnd w:id="17"/>
+      <w:bookmarkEnd w:id="8"/>
     </w:p>
     <w:p>
       <w:pPr>
@@ -8290,14 +8334,14 @@
       <w:pPr>
         <w:pStyle w:val="Heading2"/>
       </w:pPr>
-      <w:bookmarkStart w:id="18" w:name="_Toc529639755"/>
+      <w:bookmarkStart w:id="9" w:name="_Toc529639755"/>
       <w:r>
         <w:rPr>
           <w:rFonts w:eastAsia="Arial Unicode MS" w:cs="Arial Unicode MS"/>
         </w:rPr>
         <w:t>Self-Organized Entity</w:t>
       </w:r>
-      <w:bookmarkEnd w:id="18"/>
+      <w:bookmarkEnd w:id="9"/>
     </w:p>
     <w:p>
       <w:pPr>
@@ -8505,14 +8549,14 @@
       <w:pPr>
         <w:pStyle w:val="Heading2"/>
       </w:pPr>
-      <w:bookmarkStart w:id="19" w:name="_Toc529639756"/>
+      <w:bookmarkStart w:id="10" w:name="_Toc529639756"/>
       <w:r>
         <w:rPr>
           <w:rFonts w:eastAsia="Arial Unicode MS" w:cs="Arial Unicode MS"/>
         </w:rPr>
         <w:t>Our Default Communication Policy</w:t>
       </w:r>
-      <w:bookmarkEnd w:id="19"/>
+      <w:bookmarkEnd w:id="10"/>
     </w:p>
     <w:p>
       <w:pPr>
@@ -8611,14 +8655,14 @@
       <w:pPr>
         <w:pStyle w:val="Heading2"/>
       </w:pPr>
-      <w:bookmarkStart w:id="20" w:name="_Toc529639757"/>
+      <w:bookmarkStart w:id="11" w:name="_Toc529639757"/>
       <w:r>
         <w:rPr>
           <w:rFonts w:eastAsia="Arial Unicode MS" w:cs="Arial Unicode MS"/>
         </w:rPr>
         <w:t>Entity Meeting</w:t>
       </w:r>
-      <w:bookmarkEnd w:id="20"/>
+      <w:bookmarkEnd w:id="11"/>
       <w:r>
         <w:rPr>
           <w:rFonts w:eastAsia="Arial Unicode MS" w:cs="Arial Unicode MS"/>
@@ -8872,14 +8916,14 @@
       <w:pPr>
         <w:pStyle w:val="Heading2"/>
       </w:pPr>
-      <w:bookmarkStart w:id="21" w:name="_Toc529639758"/>
+      <w:bookmarkStart w:id="12" w:name="_Toc529639758"/>
       <w:r>
         <w:rPr>
           <w:rFonts w:eastAsia="Arial Unicode MS" w:cs="Arial Unicode MS"/>
         </w:rPr>
         <w:t>Consuming Functions</w:t>
       </w:r>
-      <w:bookmarkEnd w:id="21"/>
+      <w:bookmarkEnd w:id="12"/>
     </w:p>
     <w:p>
       <w:pPr>
@@ -8893,14 +8937,14 @@
       <w:pPr>
         <w:pStyle w:val="Heading2"/>
       </w:pPr>
-      <w:bookmarkStart w:id="22" w:name="_Toc529639759"/>
+      <w:bookmarkStart w:id="13" w:name="_Toc529639759"/>
       <w:r>
         <w:rPr>
           <w:rFonts w:eastAsia="Arial Unicode MS" w:cs="Arial Unicode MS"/>
         </w:rPr>
         <w:t>An Entity Must Have These Definitions</w:t>
       </w:r>
-      <w:bookmarkEnd w:id="22"/>
+      <w:bookmarkEnd w:id="13"/>
     </w:p>
     <w:p>
       <w:pPr>
@@ -9195,7 +9239,7 @@
       <w:pPr>
         <w:pStyle w:val="Heading2"/>
       </w:pPr>
-      <w:bookmarkStart w:id="23" w:name="_Toc529639760"/>
+      <w:bookmarkStart w:id="14" w:name="_Toc529639760"/>
       <w:r>
         <w:rPr>
           <w:rFonts w:eastAsia="Arial Unicode MS" w:cs="Arial Unicode MS"/>
@@ -9208,7 +9252,7 @@
         </w:rPr>
         <w:t>Viability</w:t>
       </w:r>
-      <w:bookmarkEnd w:id="23"/>
+      <w:bookmarkEnd w:id="14"/>
       <w:r>
         <w:rPr>
           <w:rFonts w:eastAsia="Arial Unicode MS" w:cs="Arial Unicode MS"/>
@@ -9358,14 +9402,14 @@
           <w:rFonts w:eastAsia="Arial Unicode MS" w:cs="Arial Unicode MS"/>
         </w:rPr>
       </w:pPr>
-      <w:bookmarkStart w:id="24" w:name="_Toc529639761"/>
+      <w:bookmarkStart w:id="15" w:name="_Toc529639761"/>
       <w:r>
         <w:rPr>
           <w:rFonts w:eastAsia="Arial Unicode MS" w:cs="Arial Unicode MS"/>
         </w:rPr>
         <w:t>Leader Function</w:t>
       </w:r>
-      <w:bookmarkEnd w:id="24"/>
+      <w:bookmarkEnd w:id="15"/>
     </w:p>
     <w:p>
       <w:pPr>
@@ -9441,14 +9485,14 @@
       <w:pPr>
         <w:pStyle w:val="Heading2"/>
       </w:pPr>
-      <w:bookmarkStart w:id="25" w:name="_Toc529639762"/>
+      <w:bookmarkStart w:id="16" w:name="_Toc529639762"/>
       <w:r>
         <w:rPr>
           <w:rFonts w:eastAsia="Arial Unicode MS" w:cs="Arial Unicode MS"/>
         </w:rPr>
         <w:t>Electing Agents to Fill the Leader Function</w:t>
       </w:r>
-      <w:bookmarkEnd w:id="25"/>
+      <w:bookmarkEnd w:id="16"/>
     </w:p>
     <w:p>
       <w:pPr>
@@ -9514,14 +9558,14 @@
       <w:pPr>
         <w:pStyle w:val="Heading2"/>
       </w:pPr>
-      <w:bookmarkStart w:id="26" w:name="_Toc529639763"/>
+      <w:bookmarkStart w:id="17" w:name="_Toc529639763"/>
       <w:r>
         <w:rPr>
           <w:rFonts w:eastAsia="Arial Unicode MS" w:cs="Arial Unicode MS"/>
         </w:rPr>
         <w:t>Default Leader Function Definition</w:t>
       </w:r>
-      <w:bookmarkEnd w:id="26"/>
+      <w:bookmarkEnd w:id="17"/>
       <w:r>
         <w:rPr>
           <w:rFonts w:eastAsia="Arial Unicode MS" w:cs="Arial Unicode MS"/>
@@ -9933,12 +9977,12 @@
         <w:pStyle w:val="Heading"/>
         <w:spacing w:after="0"/>
       </w:pPr>
-      <w:bookmarkStart w:id="27" w:name="_Toc529639764"/>
+      <w:bookmarkStart w:id="18" w:name="_Toc529639764"/>
       <w:r>
         <w:lastRenderedPageBreak/>
         <w:t>7. Evolving</w:t>
       </w:r>
-      <w:bookmarkEnd w:id="27"/>
+      <w:bookmarkEnd w:id="18"/>
     </w:p>
     <w:p>
       <w:pPr>
@@ -9990,7 +10034,7 @@
       <w:pPr>
         <w:pStyle w:val="Heading2"/>
       </w:pPr>
-      <w:bookmarkStart w:id="28" w:name="_Toc529639765"/>
+      <w:bookmarkStart w:id="19" w:name="_Toc529639765"/>
       <w:r>
         <w:rPr>
           <w:rFonts w:eastAsia="Arial Unicode MS" w:cs="Arial Unicode MS"/>
@@ -9998,7 +10042,7 @@
         <w:lastRenderedPageBreak/>
         <w:t>Default Rules for an Evolving Entity</w:t>
       </w:r>
-      <w:bookmarkEnd w:id="28"/>
+      <w:bookmarkEnd w:id="19"/>
     </w:p>
     <w:p>
       <w:pPr>
@@ -10570,14 +10614,14 @@
         </w:rPr>
         <w:br/>
       </w:r>
-      <w:bookmarkStart w:id="29" w:name="_Toc529639766"/>
+      <w:bookmarkStart w:id="20" w:name="_Toc529639766"/>
       <w:r>
         <w:rPr>
           <w:rFonts w:eastAsia="Arial Unicode MS" w:cs="Arial Unicode MS"/>
         </w:rPr>
         <w:t>Electing Evolving Function Agent</w:t>
       </w:r>
-      <w:bookmarkEnd w:id="29"/>
+      <w:bookmarkEnd w:id="20"/>
     </w:p>
     <w:p>
       <w:pPr>
@@ -11004,14 +11048,14 @@
       <w:pPr>
         <w:pStyle w:val="Heading2"/>
       </w:pPr>
-      <w:bookmarkStart w:id="30" w:name="_Toc529639767"/>
+      <w:bookmarkStart w:id="21" w:name="_Toc529639767"/>
       <w:r>
         <w:rPr>
           <w:rFonts w:eastAsia="Arial Unicode MS" w:cs="Arial Unicode MS"/>
         </w:rPr>
         <w:t>Running Evolvement meeting</w:t>
       </w:r>
-      <w:bookmarkEnd w:id="30"/>
+      <w:bookmarkEnd w:id="21"/>
     </w:p>
     <w:p>
       <w:pPr>
@@ -11234,12 +11278,12 @@
         <w:pStyle w:val="Heading"/>
         <w:spacing w:after="0"/>
       </w:pPr>
-      <w:bookmarkStart w:id="31" w:name="_Toc529639768"/>
+      <w:bookmarkStart w:id="22" w:name="_Toc529639768"/>
       <w:r>
         <w:lastRenderedPageBreak/>
         <w:t>8. Conflict Resolution Process</w:t>
       </w:r>
-      <w:bookmarkEnd w:id="31"/>
+      <w:bookmarkEnd w:id="22"/>
     </w:p>
     <w:p>
       <w:pPr>
@@ -11595,7 +11639,7 @@
       <w:pPr>
         <w:pStyle w:val="Heading2"/>
       </w:pPr>
-      <w:bookmarkStart w:id="32" w:name="_Toc529639769"/>
+      <w:bookmarkStart w:id="23" w:name="_Toc529639769"/>
       <w:r>
         <w:rPr>
           <w:rFonts w:eastAsia="Arial Unicode MS" w:cs="Arial Unicode MS"/>
@@ -11614,7 +11658,7 @@
         </w:rPr>
         <w:t xml:space="preserve"> Detail</w:t>
       </w:r>
-      <w:bookmarkEnd w:id="32"/>
+      <w:bookmarkEnd w:id="23"/>
     </w:p>
     <w:p>
       <w:pPr>
@@ -11987,7 +12031,7 @@
         <w:pStyle w:val="Heading"/>
         <w:spacing w:after="0"/>
       </w:pPr>
-      <w:bookmarkStart w:id="33" w:name="_Toc529639770"/>
+      <w:bookmarkStart w:id="24" w:name="_Toc529639770"/>
       <w:r>
         <w:rPr>
           <w:lang w:val="fr-FR"/>
@@ -11995,7 +12039,7 @@
         <w:lastRenderedPageBreak/>
         <w:t>9. Effective Communication</w:t>
       </w:r>
-      <w:bookmarkEnd w:id="33"/>
+      <w:bookmarkEnd w:id="24"/>
     </w:p>
     <w:p>
       <w:pPr>
@@ -12182,12 +12226,12 @@
         <w:pStyle w:val="Heading"/>
         <w:spacing w:after="0"/>
       </w:pPr>
-      <w:bookmarkStart w:id="34" w:name="_Toc529639771"/>
+      <w:bookmarkStart w:id="25" w:name="_Toc529639771"/>
       <w:r>
         <w:lastRenderedPageBreak/>
         <w:t>10. Human Resources Processes</w:t>
       </w:r>
-      <w:bookmarkEnd w:id="34"/>
+      <w:bookmarkEnd w:id="25"/>
     </w:p>
     <w:p>
       <w:pPr>
@@ -12223,11 +12267,11 @@
         <w:widowControl w:val="0"/>
         <w:spacing w:after="0"/>
       </w:pPr>
-      <w:bookmarkStart w:id="35" w:name="_Toc529639772"/>
+      <w:bookmarkStart w:id="26" w:name="_Toc529639772"/>
       <w:r>
         <w:t>Vacation</w:t>
       </w:r>
-      <w:bookmarkEnd w:id="35"/>
+      <w:bookmarkEnd w:id="26"/>
     </w:p>
     <w:p>
       <w:pPr>
@@ -12446,11 +12490,11 @@
         <w:widowControl w:val="0"/>
         <w:spacing w:after="0"/>
       </w:pPr>
-      <w:bookmarkStart w:id="36" w:name="_Toc529639773"/>
+      <w:bookmarkStart w:id="27" w:name="_Toc529639773"/>
       <w:r>
         <w:t>Hiring</w:t>
       </w:r>
-      <w:bookmarkEnd w:id="36"/>
+      <w:bookmarkEnd w:id="27"/>
     </w:p>
     <w:p>
       <w:pPr>
@@ -12850,12 +12894,12 @@
         <w:widowControl w:val="0"/>
         <w:spacing w:after="0"/>
       </w:pPr>
-      <w:bookmarkStart w:id="37" w:name="_Toc529639774"/>
+      <w:bookmarkStart w:id="28" w:name="_Toc529639774"/>
       <w:r>
         <w:lastRenderedPageBreak/>
         <w:t>Onboarding</w:t>
       </w:r>
-      <w:bookmarkEnd w:id="37"/>
+      <w:bookmarkEnd w:id="28"/>
     </w:p>
     <w:p>
       <w:pPr>
@@ -13216,14 +13260,14 @@
         <w:widowControl w:val="0"/>
         <w:spacing w:after="0"/>
       </w:pPr>
-      <w:bookmarkStart w:id="38" w:name="_Toc529639775"/>
+      <w:bookmarkStart w:id="29" w:name="_Toc529639775"/>
       <w:r>
         <w:rPr>
           <w:lang w:val="fr-FR"/>
         </w:rPr>
         <w:t>Compensation</w:t>
       </w:r>
-      <w:bookmarkEnd w:id="38"/>
+      <w:bookmarkEnd w:id="29"/>
     </w:p>
     <w:p>
       <w:pPr>
@@ -13278,11 +13322,11 @@
         <w:widowControl w:val="0"/>
         <w:spacing w:after="0"/>
       </w:pPr>
-      <w:bookmarkStart w:id="39" w:name="_Toc529639776"/>
+      <w:bookmarkStart w:id="30" w:name="_Toc529639776"/>
       <w:r>
         <w:t>The Default Compensation Calculation</w:t>
       </w:r>
-      <w:bookmarkEnd w:id="39"/>
+      <w:bookmarkEnd w:id="30"/>
     </w:p>
     <w:p>
       <w:pPr>
@@ -13506,14 +13550,14 @@
       <w:pPr>
         <w:pStyle w:val="Heading2"/>
       </w:pPr>
-      <w:bookmarkStart w:id="40" w:name="_Toc529639777"/>
+      <w:bookmarkStart w:id="31" w:name="_Toc529639777"/>
       <w:r>
         <w:rPr>
           <w:rFonts w:eastAsia="Arial Unicode MS" w:cs="Arial Unicode MS"/>
         </w:rPr>
         <w:t>Benefits</w:t>
       </w:r>
-      <w:bookmarkEnd w:id="40"/>
+      <w:bookmarkEnd w:id="31"/>
     </w:p>
     <w:p>
       <w:pPr>
@@ -13703,14 +13747,14 @@
         <w:widowControl w:val="0"/>
         <w:spacing w:after="0"/>
       </w:pPr>
-      <w:bookmarkStart w:id="41" w:name="_Toc529639778"/>
+      <w:bookmarkStart w:id="32" w:name="_Toc529639778"/>
       <w:r>
         <w:rPr>
           <w:lang w:val="fr-FR"/>
         </w:rPr>
         <w:t>Promotions</w:t>
       </w:r>
-      <w:bookmarkEnd w:id="41"/>
+      <w:bookmarkEnd w:id="32"/>
     </w:p>
     <w:p>
       <w:pPr>
@@ -13734,12 +13778,12 @@
         <w:widowControl w:val="0"/>
         <w:spacing w:after="0"/>
       </w:pPr>
-      <w:bookmarkStart w:id="42" w:name="_Toc529639779"/>
+      <w:bookmarkStart w:id="33" w:name="_Toc529639779"/>
       <w:r>
         <w:lastRenderedPageBreak/>
         <w:t>Expenses</w:t>
       </w:r>
-      <w:bookmarkEnd w:id="42"/>
+      <w:bookmarkEnd w:id="33"/>
     </w:p>
     <w:p>
       <w:pPr>
@@ -13789,11 +13833,11 @@
         <w:widowControl w:val="0"/>
         <w:spacing w:after="0"/>
       </w:pPr>
-      <w:bookmarkStart w:id="43" w:name="_Toc529639780"/>
+      <w:bookmarkStart w:id="34" w:name="_Toc529639780"/>
       <w:r>
         <w:t>Personal and Professional Development</w:t>
       </w:r>
-      <w:bookmarkEnd w:id="43"/>
+      <w:bookmarkEnd w:id="34"/>
     </w:p>
     <w:p>
       <w:pPr>
@@ -13990,14 +14034,14 @@
       <w:pPr>
         <w:pStyle w:val="Heading2"/>
       </w:pPr>
-      <w:bookmarkStart w:id="44" w:name="_Toc529639781"/>
+      <w:bookmarkStart w:id="35" w:name="_Toc529639781"/>
       <w:r>
         <w:rPr>
           <w:rFonts w:eastAsia="Arial Unicode MS" w:cs="Arial Unicode MS"/>
         </w:rPr>
         <w:t>Training</w:t>
       </w:r>
-      <w:bookmarkEnd w:id="44"/>
+      <w:bookmarkEnd w:id="35"/>
     </w:p>
     <w:p>
       <w:pPr>
@@ -14190,11 +14234,11 @@
         <w:widowControl w:val="0"/>
         <w:spacing w:after="0"/>
       </w:pPr>
-      <w:bookmarkStart w:id="45" w:name="_Toc529639782"/>
+      <w:bookmarkStart w:id="36" w:name="_Toc529639782"/>
       <w:r>
         <w:t>Continuous Feedback</w:t>
       </w:r>
-      <w:bookmarkEnd w:id="45"/>
+      <w:bookmarkEnd w:id="36"/>
     </w:p>
     <w:p>
       <w:pPr>
@@ -14501,14 +14545,14 @@
       <w:pPr>
         <w:pStyle w:val="Heading2"/>
       </w:pPr>
-      <w:bookmarkStart w:id="46" w:name="_Toc529639783"/>
+      <w:bookmarkStart w:id="37" w:name="_Toc529639783"/>
       <w:r>
         <w:rPr>
           <w:rFonts w:eastAsia="Arial Unicode MS" w:cs="Arial Unicode MS"/>
         </w:rPr>
         <w:t>Measure Merit</w:t>
       </w:r>
-      <w:bookmarkEnd w:id="46"/>
+      <w:bookmarkEnd w:id="37"/>
       <w:r>
         <w:rPr>
           <w:rFonts w:eastAsia="Arial Unicode MS" w:cs="Arial Unicode MS"/>
@@ -14672,14 +14716,14 @@
       <w:pPr>
         <w:pStyle w:val="Heading2"/>
       </w:pPr>
-      <w:bookmarkStart w:id="47" w:name="_Toc529639784"/>
+      <w:bookmarkStart w:id="38" w:name="_Toc529639784"/>
       <w:r>
         <w:rPr>
           <w:rFonts w:eastAsia="Arial Unicode MS" w:cs="Arial Unicode MS"/>
         </w:rPr>
         <w:t>Assessments</w:t>
       </w:r>
-      <w:bookmarkEnd w:id="47"/>
+      <w:bookmarkEnd w:id="38"/>
     </w:p>
     <w:p>
       <w:pPr>
@@ -14885,11 +14929,11 @@
         <w:pStyle w:val="Heading2"/>
         <w:widowControl w:val="0"/>
       </w:pPr>
-      <w:bookmarkStart w:id="48" w:name="_Toc529639785"/>
+      <w:bookmarkStart w:id="39" w:name="_Toc529639785"/>
       <w:r>
         <w:t>Keep Track of Decisions</w:t>
       </w:r>
-      <w:bookmarkEnd w:id="48"/>
+      <w:bookmarkEnd w:id="39"/>
     </w:p>
     <w:p>
       <w:pPr>
@@ -15208,7 +15252,7 @@
       <w:pPr>
         <w:pStyle w:val="Heading2"/>
       </w:pPr>
-      <w:bookmarkStart w:id="49" w:name="_Toc529639786"/>
+      <w:bookmarkStart w:id="40" w:name="_Toc529639786"/>
       <w:proofErr w:type="gramStart"/>
       <w:r>
         <w:rPr>
@@ -15223,7 +15267,7 @@
         </w:rPr>
         <w:t xml:space="preserve"> Agent Feedback</w:t>
       </w:r>
-      <w:bookmarkEnd w:id="49"/>
+      <w:bookmarkEnd w:id="40"/>
     </w:p>
     <w:p>
       <w:pPr>
@@ -15292,14 +15336,14 @@
         <w:widowControl w:val="0"/>
         <w:spacing w:after="0"/>
       </w:pPr>
-      <w:bookmarkStart w:id="50" w:name="_Toc529639787"/>
+      <w:bookmarkStart w:id="41" w:name="_Toc529639787"/>
       <w:r>
         <w:t>Merit</w:t>
       </w:r>
       <w:r>
         <w:t xml:space="preserve"> Calculation</w:t>
       </w:r>
-      <w:bookmarkEnd w:id="50"/>
+      <w:bookmarkEnd w:id="41"/>
     </w:p>
     <w:p>
       <w:pPr>
@@ -15343,14 +15387,14 @@
         <w:widowControl w:val="0"/>
         <w:spacing w:after="0"/>
       </w:pPr>
-      <w:bookmarkStart w:id="51" w:name="_Toc529639788"/>
+      <w:bookmarkStart w:id="42" w:name="_Toc529639788"/>
       <w:r>
         <w:rPr>
           <w:lang w:val="it-IT"/>
         </w:rPr>
         <w:t>Dispute</w:t>
       </w:r>
-      <w:bookmarkEnd w:id="51"/>
+      <w:bookmarkEnd w:id="42"/>
     </w:p>
     <w:p>
       <w:pPr>
@@ -15366,14 +15410,14 @@
         <w:widowControl w:val="0"/>
         <w:spacing w:after="0"/>
       </w:pPr>
-      <w:bookmarkStart w:id="52" w:name="_Toc529639789"/>
+      <w:bookmarkStart w:id="43" w:name="_Toc529639789"/>
       <w:r>
         <w:rPr>
           <w:lang w:val="de-DE"/>
         </w:rPr>
         <w:t>Separation</w:t>
       </w:r>
-      <w:bookmarkEnd w:id="52"/>
+      <w:bookmarkEnd w:id="43"/>
     </w:p>
     <w:p>
       <w:pPr>
@@ -15578,12 +15622,12 @@
         <w:pStyle w:val="Heading"/>
         <w:spacing w:after="0"/>
       </w:pPr>
-      <w:bookmarkStart w:id="53" w:name="_Toc529639790"/>
+      <w:bookmarkStart w:id="44" w:name="_Toc529639790"/>
       <w:r>
         <w:lastRenderedPageBreak/>
         <w:t>11. Budget and Financial Control</w:t>
       </w:r>
-      <w:bookmarkEnd w:id="53"/>
+      <w:bookmarkEnd w:id="44"/>
     </w:p>
     <w:p>
       <w:pPr>
@@ -15906,12 +15950,12 @@
         <w:pStyle w:val="Heading"/>
         <w:spacing w:after="0"/>
       </w:pPr>
-      <w:bookmarkStart w:id="54" w:name="_Toc529639791"/>
+      <w:bookmarkStart w:id="45" w:name="_Toc529639791"/>
       <w:r>
         <w:lastRenderedPageBreak/>
         <w:t>12. Priorities, Planning and Execution</w:t>
       </w:r>
-      <w:bookmarkEnd w:id="54"/>
+      <w:bookmarkEnd w:id="45"/>
     </w:p>
     <w:p>
       <w:pPr>
@@ -15927,11 +15971,11 @@
         <w:widowControl w:val="0"/>
         <w:spacing w:after="0"/>
       </w:pPr>
-      <w:bookmarkStart w:id="55" w:name="_Toc529639792"/>
+      <w:bookmarkStart w:id="46" w:name="_Toc529639792"/>
       <w:r>
         <w:t>Priorities</w:t>
       </w:r>
-      <w:bookmarkEnd w:id="55"/>
+      <w:bookmarkEnd w:id="46"/>
     </w:p>
     <w:p>
       <w:pPr>
@@ -16051,14 +16095,14 @@
       <w:pPr>
         <w:pStyle w:val="Heading2"/>
       </w:pPr>
-      <w:bookmarkStart w:id="56" w:name="_Toc529639793"/>
+      <w:bookmarkStart w:id="47" w:name="_Toc529639793"/>
       <w:r>
         <w:rPr>
           <w:rFonts w:eastAsia="Arial Unicode MS" w:cs="Arial Unicode MS"/>
         </w:rPr>
         <w:t>Planning</w:t>
       </w:r>
-      <w:bookmarkEnd w:id="56"/>
+      <w:bookmarkEnd w:id="47"/>
     </w:p>
     <w:p>
       <w:pPr>
@@ -16097,14 +16141,14 @@
       <w:pPr>
         <w:pStyle w:val="Heading2"/>
       </w:pPr>
-      <w:bookmarkStart w:id="57" w:name="_Toc529639794"/>
+      <w:bookmarkStart w:id="48" w:name="_Toc529639794"/>
       <w:r>
         <w:rPr>
           <w:rFonts w:eastAsia="Arial Unicode MS" w:cs="Arial Unicode MS"/>
         </w:rPr>
         <w:t>Execution</w:t>
       </w:r>
-      <w:bookmarkEnd w:id="57"/>
+      <w:bookmarkEnd w:id="48"/>
     </w:p>
     <w:p>
       <w:pPr>
@@ -16170,12 +16214,12 @@
         <w:pStyle w:val="Heading"/>
         <w:spacing w:after="0"/>
       </w:pPr>
-      <w:bookmarkStart w:id="58" w:name="_Toc529639795"/>
+      <w:bookmarkStart w:id="49" w:name="_Toc529639795"/>
       <w:r>
         <w:lastRenderedPageBreak/>
         <w:t>13. Using Data and Analysis</w:t>
       </w:r>
-      <w:bookmarkEnd w:id="58"/>
+      <w:bookmarkEnd w:id="49"/>
     </w:p>
     <w:p>
       <w:pPr>
@@ -17052,12 +17096,12 @@
         <w:pStyle w:val="Heading"/>
         <w:spacing w:after="0"/>
       </w:pPr>
-      <w:bookmarkStart w:id="59" w:name="_Toc529639796"/>
+      <w:bookmarkStart w:id="50" w:name="_Toc529639796"/>
       <w:r>
         <w:lastRenderedPageBreak/>
         <w:t>14. Distribution of Classical Managerial Authorities</w:t>
       </w:r>
-      <w:bookmarkEnd w:id="59"/>
+      <w:bookmarkEnd w:id="50"/>
     </w:p>
     <w:p>
       <w:pPr>
@@ -17192,11 +17236,11 @@
         <w:widowControl w:val="0"/>
         <w:spacing w:after="0"/>
       </w:pPr>
-      <w:bookmarkStart w:id="60" w:name="_Toc529639797"/>
+      <w:bookmarkStart w:id="51" w:name="_Toc529639797"/>
       <w:r>
         <w:t>Hiring and Firing</w:t>
       </w:r>
-      <w:bookmarkEnd w:id="60"/>
+      <w:bookmarkEnd w:id="51"/>
       <w:r>
         <w:t xml:space="preserve"> </w:t>
       </w:r>
@@ -17221,14 +17265,14 @@
       <w:pPr>
         <w:pStyle w:val="Heading2"/>
       </w:pPr>
-      <w:bookmarkStart w:id="61" w:name="_Toc529639798"/>
+      <w:bookmarkStart w:id="52" w:name="_Toc529639798"/>
       <w:r>
         <w:rPr>
           <w:rFonts w:eastAsia="Arial Unicode MS" w:cs="Arial Unicode MS"/>
         </w:rPr>
         <w:t>Old and New: A Study in Contrasts</w:t>
       </w:r>
-      <w:bookmarkEnd w:id="61"/>
+      <w:bookmarkEnd w:id="52"/>
     </w:p>
     <w:p>
       <w:pPr>
@@ -22172,6 +22216,119 @@
     <w:numStyleLink w:val="ImportedStyle17"/>
   </w:abstractNum>
   <w:abstractNum w:abstractNumId="29" w15:restartNumberingAfterBreak="0">
+    <w:nsid w:val="541F6644"/>
+    <w:multiLevelType w:val="hybridMultilevel"/>
+    <w:tmpl w:val="F8163122"/>
+    <w:lvl w:ilvl="0" w:tplc="04090001">
+      <w:start w:val="1"/>
+      <w:numFmt w:val="bullet"/>
+      <w:lvlText w:val=""/>
+      <w:lvlJc w:val="left"/>
+      <w:pPr>
+        <w:ind w:left="720" w:hanging="360"/>
+      </w:pPr>
+      <w:rPr>
+        <w:rFonts w:ascii="Symbol" w:hAnsi="Symbol" w:hint="default"/>
+      </w:rPr>
+    </w:lvl>
+    <w:lvl w:ilvl="1" w:tplc="04090003" w:tentative="1">
+      <w:start w:val="1"/>
+      <w:numFmt w:val="bullet"/>
+      <w:lvlText w:val="o"/>
+      <w:lvlJc w:val="left"/>
+      <w:pPr>
+        <w:ind w:left="1440" w:hanging="360"/>
+      </w:pPr>
+      <w:rPr>
+        <w:rFonts w:ascii="Courier New" w:hAnsi="Courier New" w:cs="Courier New" w:hint="default"/>
+      </w:rPr>
+    </w:lvl>
+    <w:lvl w:ilvl="2" w:tplc="04090005" w:tentative="1">
+      <w:start w:val="1"/>
+      <w:numFmt w:val="bullet"/>
+      <w:lvlText w:val=""/>
+      <w:lvlJc w:val="left"/>
+      <w:pPr>
+        <w:ind w:left="2160" w:hanging="360"/>
+      </w:pPr>
+      <w:rPr>
+        <w:rFonts w:ascii="Wingdings" w:hAnsi="Wingdings" w:hint="default"/>
+      </w:rPr>
+    </w:lvl>
+    <w:lvl w:ilvl="3" w:tplc="04090001" w:tentative="1">
+      <w:start w:val="1"/>
+      <w:numFmt w:val="bullet"/>
+      <w:lvlText w:val=""/>
+      <w:lvlJc w:val="left"/>
+      <w:pPr>
+        <w:ind w:left="2880" w:hanging="360"/>
+      </w:pPr>
+      <w:rPr>
+        <w:rFonts w:ascii="Symbol" w:hAnsi="Symbol" w:hint="default"/>
+      </w:rPr>
+    </w:lvl>
+    <w:lvl w:ilvl="4" w:tplc="04090003" w:tentative="1">
+      <w:start w:val="1"/>
+      <w:numFmt w:val="bullet"/>
+      <w:lvlText w:val="o"/>
+      <w:lvlJc w:val="left"/>
+      <w:pPr>
+        <w:ind w:left="3600" w:hanging="360"/>
+      </w:pPr>
+      <w:rPr>
+        <w:rFonts w:ascii="Courier New" w:hAnsi="Courier New" w:cs="Courier New" w:hint="default"/>
+      </w:rPr>
+    </w:lvl>
+    <w:lvl w:ilvl="5" w:tplc="04090005" w:tentative="1">
+      <w:start w:val="1"/>
+      <w:numFmt w:val="bullet"/>
+      <w:lvlText w:val=""/>
+      <w:lvlJc w:val="left"/>
+      <w:pPr>
+        <w:ind w:left="4320" w:hanging="360"/>
+      </w:pPr>
+      <w:rPr>
+        <w:rFonts w:ascii="Wingdings" w:hAnsi="Wingdings" w:hint="default"/>
+      </w:rPr>
+    </w:lvl>
+    <w:lvl w:ilvl="6" w:tplc="04090001" w:tentative="1">
+      <w:start w:val="1"/>
+      <w:numFmt w:val="bullet"/>
+      <w:lvlText w:val=""/>
+      <w:lvlJc w:val="left"/>
+      <w:pPr>
+        <w:ind w:left="5040" w:hanging="360"/>
+      </w:pPr>
+      <w:rPr>
+        <w:rFonts w:ascii="Symbol" w:hAnsi="Symbol" w:hint="default"/>
+      </w:rPr>
+    </w:lvl>
+    <w:lvl w:ilvl="7" w:tplc="04090003" w:tentative="1">
+      <w:start w:val="1"/>
+      <w:numFmt w:val="bullet"/>
+      <w:lvlText w:val="o"/>
+      <w:lvlJc w:val="left"/>
+      <w:pPr>
+        <w:ind w:left="5760" w:hanging="360"/>
+      </w:pPr>
+      <w:rPr>
+        <w:rFonts w:ascii="Courier New" w:hAnsi="Courier New" w:cs="Courier New" w:hint="default"/>
+      </w:rPr>
+    </w:lvl>
+    <w:lvl w:ilvl="8" w:tplc="04090005" w:tentative="1">
+      <w:start w:val="1"/>
+      <w:numFmt w:val="bullet"/>
+      <w:lvlText w:val=""/>
+      <w:lvlJc w:val="left"/>
+      <w:pPr>
+        <w:ind w:left="6480" w:hanging="360"/>
+      </w:pPr>
+      <w:rPr>
+        <w:rFonts w:ascii="Wingdings" w:hAnsi="Wingdings" w:hint="default"/>
+      </w:rPr>
+    </w:lvl>
+  </w:abstractNum>
+  <w:abstractNum w:abstractNumId="30" w15:restartNumberingAfterBreak="0">
     <w:nsid w:val="542D7B38"/>
     <w:multiLevelType w:val="hybridMultilevel"/>
     <w:tmpl w:val="D2E05164"/>
@@ -22402,13 +22559,13 @@
       </w:rPr>
     </w:lvl>
   </w:abstractNum>
-  <w:abstractNum w:abstractNumId="30" w15:restartNumberingAfterBreak="0">
+  <w:abstractNum w:abstractNumId="31" w15:restartNumberingAfterBreak="0">
     <w:nsid w:val="57BC1FA1"/>
     <w:multiLevelType w:val="hybridMultilevel"/>
     <w:tmpl w:val="254E7BC2"/>
     <w:numStyleLink w:val="ImportedStyle2"/>
   </w:abstractNum>
-  <w:abstractNum w:abstractNumId="31" w15:restartNumberingAfterBreak="0">
+  <w:abstractNum w:abstractNumId="32" w15:restartNumberingAfterBreak="0">
     <w:nsid w:val="58161F43"/>
     <w:multiLevelType w:val="hybridMultilevel"/>
     <w:tmpl w:val="254E7BC2"/>
@@ -22639,7 +22796,7 @@
       </w:rPr>
     </w:lvl>
   </w:abstractNum>
-  <w:abstractNum w:abstractNumId="32" w15:restartNumberingAfterBreak="0">
+  <w:abstractNum w:abstractNumId="33" w15:restartNumberingAfterBreak="0">
     <w:nsid w:val="5BDB26C3"/>
     <w:multiLevelType w:val="hybridMultilevel"/>
     <w:tmpl w:val="8984175A"/>
@@ -22906,31 +23063,37 @@
       </w:rPr>
     </w:lvl>
   </w:abstractNum>
-  <w:abstractNum w:abstractNumId="33" w15:restartNumberingAfterBreak="0">
+  <w:abstractNum w:abstractNumId="34" w15:restartNumberingAfterBreak="0">
     <w:nsid w:val="5DE720CB"/>
     <w:multiLevelType w:val="hybridMultilevel"/>
     <w:tmpl w:val="D4D8F7D2"/>
     <w:numStyleLink w:val="Numbered"/>
   </w:abstractNum>
-  <w:abstractNum w:abstractNumId="34" w15:restartNumberingAfterBreak="0">
+  <w:abstractNum w:abstractNumId="35" w15:restartNumberingAfterBreak="0">
     <w:nsid w:val="5E743FD5"/>
     <w:multiLevelType w:val="hybridMultilevel"/>
     <w:tmpl w:val="75A0DAEE"/>
     <w:numStyleLink w:val="ImportedStyle11"/>
   </w:abstractNum>
-  <w:abstractNum w:abstractNumId="35" w15:restartNumberingAfterBreak="0">
+  <w:abstractNum w:abstractNumId="36" w15:restartNumberingAfterBreak="0">
     <w:nsid w:val="63CC5CDD"/>
     <w:multiLevelType w:val="hybridMultilevel"/>
     <w:tmpl w:val="9F80594A"/>
     <w:numStyleLink w:val="ImportedStyle18"/>
   </w:abstractNum>
-  <w:abstractNum w:abstractNumId="36" w15:restartNumberingAfterBreak="0">
+  <w:abstractNum w:abstractNumId="37" w15:restartNumberingAfterBreak="0">
+    <w:nsid w:val="66A51559"/>
+    <w:multiLevelType w:val="hybridMultilevel"/>
+    <w:tmpl w:val="BBA4361A"/>
+    <w:numStyleLink w:val="ImportedStyle1"/>
+  </w:abstractNum>
+  <w:abstractNum w:abstractNumId="38" w15:restartNumberingAfterBreak="0">
     <w:nsid w:val="6777023F"/>
     <w:multiLevelType w:val="hybridMultilevel"/>
     <w:tmpl w:val="E3CA69BC"/>
     <w:numStyleLink w:val="ImportedStyle14"/>
   </w:abstractNum>
-  <w:abstractNum w:abstractNumId="37" w15:restartNumberingAfterBreak="0">
+  <w:abstractNum w:abstractNumId="39" w15:restartNumberingAfterBreak="0">
     <w:nsid w:val="699E29FC"/>
     <w:multiLevelType w:val="hybridMultilevel"/>
     <w:tmpl w:val="D4D8F7D2"/>
@@ -23161,7 +23324,7 @@
       </w:rPr>
     </w:lvl>
   </w:abstractNum>
-  <w:abstractNum w:abstractNumId="38" w15:restartNumberingAfterBreak="0">
+  <w:abstractNum w:abstractNumId="40" w15:restartNumberingAfterBreak="0">
     <w:nsid w:val="6ADB1FA6"/>
     <w:multiLevelType w:val="hybridMultilevel"/>
     <w:tmpl w:val="A5FAEDAC"/>
@@ -23392,19 +23555,19 @@
       </w:rPr>
     </w:lvl>
   </w:abstractNum>
-  <w:abstractNum w:abstractNumId="39" w15:restartNumberingAfterBreak="0">
+  <w:abstractNum w:abstractNumId="41" w15:restartNumberingAfterBreak="0">
     <w:nsid w:val="6B91714E"/>
     <w:multiLevelType w:val="hybridMultilevel"/>
     <w:tmpl w:val="9C3EA35E"/>
     <w:numStyleLink w:val="ImportedStyle10"/>
   </w:abstractNum>
-  <w:abstractNum w:abstractNumId="40" w15:restartNumberingAfterBreak="0">
+  <w:abstractNum w:abstractNumId="42" w15:restartNumberingAfterBreak="0">
     <w:nsid w:val="6C2477A6"/>
     <w:multiLevelType w:val="hybridMultilevel"/>
     <w:tmpl w:val="4176A41C"/>
     <w:numStyleLink w:val="ImportedStyle20"/>
   </w:abstractNum>
-  <w:abstractNum w:abstractNumId="41" w15:restartNumberingAfterBreak="0">
+  <w:abstractNum w:abstractNumId="43" w15:restartNumberingAfterBreak="0">
     <w:nsid w:val="6C264662"/>
     <w:multiLevelType w:val="hybridMultilevel"/>
     <w:tmpl w:val="DFAEDA6E"/>
@@ -23517,7 +23680,7 @@
       </w:rPr>
     </w:lvl>
   </w:abstractNum>
-  <w:abstractNum w:abstractNumId="42" w15:restartNumberingAfterBreak="0">
+  <w:abstractNum w:abstractNumId="44" w15:restartNumberingAfterBreak="0">
     <w:nsid w:val="6DF059FE"/>
     <w:multiLevelType w:val="hybridMultilevel"/>
     <w:tmpl w:val="75A0DAEE"/>
@@ -23748,7 +23911,7 @@
       </w:rPr>
     </w:lvl>
   </w:abstractNum>
-  <w:abstractNum w:abstractNumId="43" w15:restartNumberingAfterBreak="0">
+  <w:abstractNum w:abstractNumId="45" w15:restartNumberingAfterBreak="0">
     <w:nsid w:val="6FFB37F2"/>
     <w:multiLevelType w:val="hybridMultilevel"/>
     <w:tmpl w:val="FB8A60B4"/>
@@ -24015,31 +24178,31 @@
       </w:rPr>
     </w:lvl>
   </w:abstractNum>
-  <w:abstractNum w:abstractNumId="44" w15:restartNumberingAfterBreak="0">
+  <w:abstractNum w:abstractNumId="46" w15:restartNumberingAfterBreak="0">
     <w:nsid w:val="70071A56"/>
     <w:multiLevelType w:val="hybridMultilevel"/>
     <w:tmpl w:val="678CCCD8"/>
     <w:numStyleLink w:val="Bullets"/>
   </w:abstractNum>
-  <w:abstractNum w:abstractNumId="45" w15:restartNumberingAfterBreak="0">
+  <w:abstractNum w:abstractNumId="47" w15:restartNumberingAfterBreak="0">
     <w:nsid w:val="738A49DB"/>
     <w:multiLevelType w:val="hybridMultilevel"/>
     <w:tmpl w:val="FB8A60B4"/>
     <w:numStyleLink w:val="ImportedStyle19"/>
   </w:abstractNum>
-  <w:abstractNum w:abstractNumId="46" w15:restartNumberingAfterBreak="0">
+  <w:abstractNum w:abstractNumId="48" w15:restartNumberingAfterBreak="0">
     <w:nsid w:val="75BF7DB4"/>
     <w:multiLevelType w:val="hybridMultilevel"/>
     <w:tmpl w:val="BFDCCBC2"/>
     <w:numStyleLink w:val="ImportedStyle4"/>
   </w:abstractNum>
-  <w:abstractNum w:abstractNumId="47" w15:restartNumberingAfterBreak="0">
+  <w:abstractNum w:abstractNumId="49" w15:restartNumberingAfterBreak="0">
     <w:nsid w:val="78E717E0"/>
     <w:multiLevelType w:val="hybridMultilevel"/>
     <w:tmpl w:val="83E2DCF4"/>
     <w:numStyleLink w:val="ImportedStyle5"/>
   </w:abstractNum>
-  <w:abstractNum w:abstractNumId="48" w15:restartNumberingAfterBreak="0">
+  <w:abstractNum w:abstractNumId="50" w15:restartNumberingAfterBreak="0">
     <w:nsid w:val="7DD22D9B"/>
     <w:multiLevelType w:val="multilevel"/>
     <w:tmpl w:val="C23E3A04"/>
@@ -24152,7 +24315,7 @@
       </w:pPr>
     </w:lvl>
   </w:abstractNum>
-  <w:abstractNum w:abstractNumId="49" w15:restartNumberingAfterBreak="0">
+  <w:abstractNum w:abstractNumId="51" w15:restartNumberingAfterBreak="0">
     <w:nsid w:val="7FB2111B"/>
     <w:multiLevelType w:val="hybridMultilevel"/>
     <w:tmpl w:val="E3CA69BC"/>
@@ -24384,7 +24547,7 @@
     </w:lvl>
   </w:abstractNum>
   <w:num w:numId="1">
-    <w:abstractNumId w:val="31"/>
+    <w:abstractNumId w:val="32"/>
   </w:num>
   <w:num w:numId="2">
     <w:abstractNumId w:val="15"/>
@@ -24399,7 +24562,7 @@
     <w:abstractNumId w:val="19"/>
   </w:num>
   <w:num w:numId="6">
-    <w:abstractNumId w:val="46"/>
+    <w:abstractNumId w:val="48"/>
   </w:num>
   <w:num w:numId="7">
     <w:abstractNumId w:val="9"/>
@@ -24410,7 +24573,7 @@
   <w:num w:numId="9">
     <w:abstractNumId w:val="18"/>
     <w:lvlOverride w:ilvl="0">
-      <w:lvl w:ilvl="0" w:tplc="EE085300">
+      <w:lvl w:ilvl="0" w:tplc="09CAF52C">
         <w:start w:val="1"/>
         <w:numFmt w:val="bullet"/>
         <w:lvlText w:val="·"/>
@@ -24441,7 +24604,7 @@
       </w:lvl>
     </w:lvlOverride>
     <w:lvlOverride w:ilvl="1">
-      <w:lvl w:ilvl="1" w:tplc="9D98746A">
+      <w:lvl w:ilvl="1" w:tplc="46266E9C">
         <w:start w:val="1"/>
         <w:numFmt w:val="bullet"/>
         <w:lvlText w:val="o"/>
@@ -24472,7 +24635,7 @@
       </w:lvl>
     </w:lvlOverride>
     <w:lvlOverride w:ilvl="2">
-      <w:lvl w:ilvl="2" w:tplc="8CC4A7AA">
+      <w:lvl w:ilvl="2" w:tplc="DA905D82">
         <w:start w:val="1"/>
         <w:numFmt w:val="bullet"/>
         <w:lvlText w:val="▪"/>
@@ -24503,7 +24666,7 @@
       </w:lvl>
     </w:lvlOverride>
     <w:lvlOverride w:ilvl="3">
-      <w:lvl w:ilvl="3" w:tplc="C868C448">
+      <w:lvl w:ilvl="3" w:tplc="DF740810">
         <w:start w:val="1"/>
         <w:numFmt w:val="bullet"/>
         <w:lvlText w:val="·"/>
@@ -24534,7 +24697,7 @@
       </w:lvl>
     </w:lvlOverride>
     <w:lvlOverride w:ilvl="4">
-      <w:lvl w:ilvl="4" w:tplc="9F7E2FDA">
+      <w:lvl w:ilvl="4" w:tplc="8E000F02">
         <w:start w:val="1"/>
         <w:numFmt w:val="bullet"/>
         <w:lvlText w:val="o"/>
@@ -24565,7 +24728,7 @@
       </w:lvl>
     </w:lvlOverride>
     <w:lvlOverride w:ilvl="5">
-      <w:lvl w:ilvl="5" w:tplc="3C5E757E">
+      <w:lvl w:ilvl="5" w:tplc="36DE33AA">
         <w:start w:val="1"/>
         <w:numFmt w:val="bullet"/>
         <w:lvlText w:val="▪"/>
@@ -24596,7 +24759,7 @@
       </w:lvl>
     </w:lvlOverride>
     <w:lvlOverride w:ilvl="6">
-      <w:lvl w:ilvl="6" w:tplc="F594D022">
+      <w:lvl w:ilvl="6" w:tplc="77CADACA">
         <w:start w:val="1"/>
         <w:numFmt w:val="bullet"/>
         <w:lvlText w:val="·"/>
@@ -24627,7 +24790,7 @@
       </w:lvl>
     </w:lvlOverride>
     <w:lvlOverride w:ilvl="7">
-      <w:lvl w:ilvl="7" w:tplc="415E2A3A">
+      <w:lvl w:ilvl="7" w:tplc="2452AFD6">
         <w:start w:val="1"/>
         <w:numFmt w:val="bullet"/>
         <w:lvlText w:val="o"/>
@@ -24658,7 +24821,7 @@
       </w:lvl>
     </w:lvlOverride>
     <w:lvlOverride w:ilvl="8">
-      <w:lvl w:ilvl="8" w:tplc="686A3D98">
+      <w:lvl w:ilvl="8" w:tplc="30BE48F4">
         <w:start w:val="1"/>
         <w:numFmt w:val="bullet"/>
         <w:lvlText w:val="▪"/>
@@ -24693,12 +24856,12 @@
     <w:abstractNumId w:val="17"/>
   </w:num>
   <w:num w:numId="11">
-    <w:abstractNumId w:val="44"/>
+    <w:abstractNumId w:val="46"/>
   </w:num>
   <w:num w:numId="12">
     <w:abstractNumId w:val="18"/>
     <w:lvlOverride w:ilvl="0">
-      <w:lvl w:ilvl="0" w:tplc="EE085300">
+      <w:lvl w:ilvl="0" w:tplc="09CAF52C">
         <w:start w:val="1"/>
         <w:numFmt w:val="bullet"/>
         <w:lvlText w:val="·"/>
@@ -24729,7 +24892,7 @@
       </w:lvl>
     </w:lvlOverride>
     <w:lvlOverride w:ilvl="1">
-      <w:lvl w:ilvl="1" w:tplc="9D98746A">
+      <w:lvl w:ilvl="1" w:tplc="46266E9C">
         <w:start w:val="1"/>
         <w:numFmt w:val="bullet"/>
         <w:lvlText w:val="o"/>
@@ -24763,7 +24926,7 @@
       </w:lvl>
     </w:lvlOverride>
     <w:lvlOverride w:ilvl="2">
-      <w:lvl w:ilvl="2" w:tplc="8CC4A7AA">
+      <w:lvl w:ilvl="2" w:tplc="DA905D82">
         <w:start w:val="1"/>
         <w:numFmt w:val="bullet"/>
         <w:lvlText w:val="▪"/>
@@ -24797,7 +24960,7 @@
       </w:lvl>
     </w:lvlOverride>
     <w:lvlOverride w:ilvl="3">
-      <w:lvl w:ilvl="3" w:tplc="C868C448">
+      <w:lvl w:ilvl="3" w:tplc="DF740810">
         <w:start w:val="1"/>
         <w:numFmt w:val="bullet"/>
         <w:lvlText w:val="·"/>
@@ -24831,7 +24994,7 @@
       </w:lvl>
     </w:lvlOverride>
     <w:lvlOverride w:ilvl="4">
-      <w:lvl w:ilvl="4" w:tplc="9F7E2FDA">
+      <w:lvl w:ilvl="4" w:tplc="8E000F02">
         <w:start w:val="1"/>
         <w:numFmt w:val="bullet"/>
         <w:lvlText w:val="o"/>
@@ -24865,7 +25028,7 @@
       </w:lvl>
     </w:lvlOverride>
     <w:lvlOverride w:ilvl="5">
-      <w:lvl w:ilvl="5" w:tplc="3C5E757E">
+      <w:lvl w:ilvl="5" w:tplc="36DE33AA">
         <w:start w:val="1"/>
         <w:numFmt w:val="bullet"/>
         <w:lvlText w:val="▪"/>
@@ -24899,7 +25062,7 @@
       </w:lvl>
     </w:lvlOverride>
     <w:lvlOverride w:ilvl="6">
-      <w:lvl w:ilvl="6" w:tplc="F594D022">
+      <w:lvl w:ilvl="6" w:tplc="77CADACA">
         <w:start w:val="1"/>
         <w:numFmt w:val="bullet"/>
         <w:lvlText w:val="·"/>
@@ -24933,7 +25096,7 @@
       </w:lvl>
     </w:lvlOverride>
     <w:lvlOverride w:ilvl="7">
-      <w:lvl w:ilvl="7" w:tplc="415E2A3A">
+      <w:lvl w:ilvl="7" w:tplc="2452AFD6">
         <w:start w:val="1"/>
         <w:numFmt w:val="bullet"/>
         <w:lvlText w:val="o"/>
@@ -24967,7 +25130,7 @@
       </w:lvl>
     </w:lvlOverride>
     <w:lvlOverride w:ilvl="8">
-      <w:lvl w:ilvl="8" w:tplc="686A3D98">
+      <w:lvl w:ilvl="8" w:tplc="30BE48F4">
         <w:start w:val="1"/>
         <w:numFmt w:val="bullet"/>
         <w:lvlText w:val="▪"/>
@@ -25005,7 +25168,7 @@
     <w:abstractNumId w:val="6"/>
   </w:num>
   <w:num w:numId="14">
-    <w:abstractNumId w:val="47"/>
+    <w:abstractNumId w:val="49"/>
   </w:num>
   <w:num w:numId="15">
     <w:abstractNumId w:val="22"/>
@@ -25020,7 +25183,7 @@
     <w:abstractNumId w:val="3"/>
   </w:num>
   <w:num w:numId="19">
-    <w:abstractNumId w:val="38"/>
+    <w:abstractNumId w:val="40"/>
   </w:num>
   <w:num w:numId="20">
     <w:abstractNumId w:val="24"/>
@@ -25035,18 +25198,18 @@
     <w:abstractNumId w:val="8"/>
   </w:num>
   <w:num w:numId="24">
-    <w:abstractNumId w:val="39"/>
+    <w:abstractNumId w:val="41"/>
   </w:num>
   <w:num w:numId="25">
-    <w:abstractNumId w:val="42"/>
+    <w:abstractNumId w:val="44"/>
   </w:num>
   <w:num w:numId="26">
-    <w:abstractNumId w:val="34"/>
+    <w:abstractNumId w:val="35"/>
   </w:num>
   <w:num w:numId="27">
-    <w:abstractNumId w:val="34"/>
+    <w:abstractNumId w:val="35"/>
     <w:lvlOverride w:ilvl="0">
-      <w:lvl w:ilvl="0" w:tplc="BC221E46">
+      <w:lvl w:ilvl="0" w:tplc="53704C7C">
         <w:start w:val="1"/>
         <w:numFmt w:val="decimal"/>
         <w:lvlText w:val="%1."/>
@@ -25073,7 +25236,7 @@
       </w:lvl>
     </w:lvlOverride>
     <w:lvlOverride w:ilvl="1">
-      <w:lvl w:ilvl="1" w:tplc="EA405B96">
+      <w:lvl w:ilvl="1" w:tplc="8CA0526A">
         <w:start w:val="1"/>
         <w:numFmt w:val="lowerLetter"/>
         <w:lvlText w:val="%2."/>
@@ -25100,7 +25263,7 @@
       </w:lvl>
     </w:lvlOverride>
     <w:lvlOverride w:ilvl="2">
-      <w:lvl w:ilvl="2" w:tplc="00C6E466">
+      <w:lvl w:ilvl="2" w:tplc="33E0A9FA">
         <w:start w:val="1"/>
         <w:numFmt w:val="lowerRoman"/>
         <w:lvlText w:val="%3."/>
@@ -25127,7 +25290,7 @@
       </w:lvl>
     </w:lvlOverride>
     <w:lvlOverride w:ilvl="3">
-      <w:lvl w:ilvl="3" w:tplc="CC685D88">
+      <w:lvl w:ilvl="3" w:tplc="68505FD6">
         <w:start w:val="1"/>
         <w:numFmt w:val="decimal"/>
         <w:lvlText w:val="%4."/>
@@ -25154,7 +25317,7 @@
       </w:lvl>
     </w:lvlOverride>
     <w:lvlOverride w:ilvl="4">
-      <w:lvl w:ilvl="4" w:tplc="C63093D4">
+      <w:lvl w:ilvl="4" w:tplc="EAD4475A">
         <w:start w:val="1"/>
         <w:numFmt w:val="lowerLetter"/>
         <w:lvlText w:val="%5."/>
@@ -25181,7 +25344,7 @@
       </w:lvl>
     </w:lvlOverride>
     <w:lvlOverride w:ilvl="5">
-      <w:lvl w:ilvl="5" w:tplc="C2967D9A">
+      <w:lvl w:ilvl="5" w:tplc="AB4AC6AC">
         <w:start w:val="1"/>
         <w:numFmt w:val="lowerRoman"/>
         <w:lvlText w:val="%6."/>
@@ -25208,7 +25371,7 @@
       </w:lvl>
     </w:lvlOverride>
     <w:lvlOverride w:ilvl="6">
-      <w:lvl w:ilvl="6" w:tplc="EEE8D556">
+      <w:lvl w:ilvl="6" w:tplc="657CABAC">
         <w:start w:val="1"/>
         <w:numFmt w:val="decimal"/>
         <w:lvlText w:val="%7."/>
@@ -25235,7 +25398,7 @@
       </w:lvl>
     </w:lvlOverride>
     <w:lvlOverride w:ilvl="7">
-      <w:lvl w:ilvl="7" w:tplc="D1DA0E36">
+      <w:lvl w:ilvl="7" w:tplc="74AECD84">
         <w:start w:val="1"/>
         <w:numFmt w:val="lowerLetter"/>
         <w:lvlText w:val="%8."/>
@@ -25262,7 +25425,7 @@
       </w:lvl>
     </w:lvlOverride>
     <w:lvlOverride w:ilvl="8">
-      <w:lvl w:ilvl="8" w:tplc="7AD84E20">
+      <w:lvl w:ilvl="8" w:tplc="D2F6BE6E">
         <w:start w:val="1"/>
         <w:numFmt w:val="lowerRoman"/>
         <w:lvlText w:val="%9."/>
@@ -25292,7 +25455,7 @@
   <w:num w:numId="28">
     <w:abstractNumId w:val="18"/>
     <w:lvlOverride w:ilvl="0">
-      <w:lvl w:ilvl="0" w:tplc="EE085300">
+      <w:lvl w:ilvl="0" w:tplc="09CAF52C">
         <w:start w:val="1"/>
         <w:numFmt w:val="bullet"/>
         <w:lvlText w:val="·"/>
@@ -25323,7 +25486,7 @@
       </w:lvl>
     </w:lvlOverride>
     <w:lvlOverride w:ilvl="1">
-      <w:lvl w:ilvl="1" w:tplc="9D98746A">
+      <w:lvl w:ilvl="1" w:tplc="46266E9C">
         <w:start w:val="1"/>
         <w:numFmt w:val="bullet"/>
         <w:lvlText w:val="o"/>
@@ -25354,7 +25517,7 @@
       </w:lvl>
     </w:lvlOverride>
     <w:lvlOverride w:ilvl="2">
-      <w:lvl w:ilvl="2" w:tplc="8CC4A7AA">
+      <w:lvl w:ilvl="2" w:tplc="DA905D82">
         <w:start w:val="1"/>
         <w:numFmt w:val="bullet"/>
         <w:lvlText w:val="▪"/>
@@ -25385,7 +25548,7 @@
       </w:lvl>
     </w:lvlOverride>
     <w:lvlOverride w:ilvl="3">
-      <w:lvl w:ilvl="3" w:tplc="C868C448">
+      <w:lvl w:ilvl="3" w:tplc="DF740810">
         <w:start w:val="1"/>
         <w:numFmt w:val="bullet"/>
         <w:lvlText w:val="·"/>
@@ -25416,7 +25579,7 @@
       </w:lvl>
     </w:lvlOverride>
     <w:lvlOverride w:ilvl="4">
-      <w:lvl w:ilvl="4" w:tplc="9F7E2FDA">
+      <w:lvl w:ilvl="4" w:tplc="8E000F02">
         <w:start w:val="1"/>
         <w:numFmt w:val="bullet"/>
         <w:lvlText w:val="o"/>
@@ -25447,7 +25610,7 @@
       </w:lvl>
     </w:lvlOverride>
     <w:lvlOverride w:ilvl="5">
-      <w:lvl w:ilvl="5" w:tplc="3C5E757E">
+      <w:lvl w:ilvl="5" w:tplc="36DE33AA">
         <w:start w:val="1"/>
         <w:numFmt w:val="bullet"/>
         <w:lvlText w:val="▪"/>
@@ -25478,7 +25641,7 @@
       </w:lvl>
     </w:lvlOverride>
     <w:lvlOverride w:ilvl="6">
-      <w:lvl w:ilvl="6" w:tplc="F594D022">
+      <w:lvl w:ilvl="6" w:tplc="77CADACA">
         <w:start w:val="1"/>
         <w:numFmt w:val="bullet"/>
         <w:lvlText w:val="·"/>
@@ -25509,7 +25672,7 @@
       </w:lvl>
     </w:lvlOverride>
     <w:lvlOverride w:ilvl="7">
-      <w:lvl w:ilvl="7" w:tplc="415E2A3A">
+      <w:lvl w:ilvl="7" w:tplc="2452AFD6">
         <w:start w:val="1"/>
         <w:numFmt w:val="bullet"/>
         <w:lvlText w:val="o"/>
@@ -25540,7 +25703,7 @@
       </w:lvl>
     </w:lvlOverride>
     <w:lvlOverride w:ilvl="8">
-      <w:lvl w:ilvl="8" w:tplc="686A3D98">
+      <w:lvl w:ilvl="8" w:tplc="30BE48F4">
         <w:start w:val="1"/>
         <w:numFmt w:val="bullet"/>
         <w:lvlText w:val="▪"/>
@@ -25574,7 +25737,7 @@
   <w:num w:numId="29">
     <w:abstractNumId w:val="18"/>
     <w:lvlOverride w:ilvl="0">
-      <w:lvl w:ilvl="0" w:tplc="EE085300">
+      <w:lvl w:ilvl="0" w:tplc="09CAF52C">
         <w:start w:val="1"/>
         <w:numFmt w:val="bullet"/>
         <w:lvlText w:val="·"/>
@@ -25607,7 +25770,7 @@
       </w:lvl>
     </w:lvlOverride>
     <w:lvlOverride w:ilvl="1">
-      <w:lvl w:ilvl="1" w:tplc="9D98746A">
+      <w:lvl w:ilvl="1" w:tplc="46266E9C">
         <w:start w:val="1"/>
         <w:numFmt w:val="bullet"/>
         <w:lvlText w:val="o"/>
@@ -25640,7 +25803,7 @@
       </w:lvl>
     </w:lvlOverride>
     <w:lvlOverride w:ilvl="2">
-      <w:lvl w:ilvl="2" w:tplc="8CC4A7AA">
+      <w:lvl w:ilvl="2" w:tplc="DA905D82">
         <w:start w:val="1"/>
         <w:numFmt w:val="bullet"/>
         <w:lvlText w:val="▪"/>
@@ -25673,7 +25836,7 @@
       </w:lvl>
     </w:lvlOverride>
     <w:lvlOverride w:ilvl="3">
-      <w:lvl w:ilvl="3" w:tplc="C868C448">
+      <w:lvl w:ilvl="3" w:tplc="DF740810">
         <w:start w:val="1"/>
         <w:numFmt w:val="bullet"/>
         <w:lvlText w:val="·"/>
@@ -25706,7 +25869,7 @@
       </w:lvl>
     </w:lvlOverride>
     <w:lvlOverride w:ilvl="4">
-      <w:lvl w:ilvl="4" w:tplc="9F7E2FDA">
+      <w:lvl w:ilvl="4" w:tplc="8E000F02">
         <w:start w:val="1"/>
         <w:numFmt w:val="bullet"/>
         <w:lvlText w:val="o"/>
@@ -25739,7 +25902,7 @@
       </w:lvl>
     </w:lvlOverride>
     <w:lvlOverride w:ilvl="5">
-      <w:lvl w:ilvl="5" w:tplc="3C5E757E">
+      <w:lvl w:ilvl="5" w:tplc="36DE33AA">
         <w:start w:val="1"/>
         <w:numFmt w:val="bullet"/>
         <w:lvlText w:val="▪"/>
@@ -25772,7 +25935,7 @@
       </w:lvl>
     </w:lvlOverride>
     <w:lvlOverride w:ilvl="6">
-      <w:lvl w:ilvl="6" w:tplc="F594D022">
+      <w:lvl w:ilvl="6" w:tplc="77CADACA">
         <w:start w:val="1"/>
         <w:numFmt w:val="bullet"/>
         <w:lvlText w:val="·"/>
@@ -25805,7 +25968,7 @@
       </w:lvl>
     </w:lvlOverride>
     <w:lvlOverride w:ilvl="7">
-      <w:lvl w:ilvl="7" w:tplc="415E2A3A">
+      <w:lvl w:ilvl="7" w:tplc="2452AFD6">
         <w:start w:val="1"/>
         <w:numFmt w:val="bullet"/>
         <w:lvlText w:val="o"/>
@@ -25838,7 +26001,7 @@
       </w:lvl>
     </w:lvlOverride>
     <w:lvlOverride w:ilvl="8">
-      <w:lvl w:ilvl="8" w:tplc="686A3D98">
+      <w:lvl w:ilvl="8" w:tplc="30BE48F4">
         <w:start w:val="1"/>
         <w:numFmt w:val="bullet"/>
         <w:lvlText w:val="▪"/>
@@ -25874,7 +26037,7 @@
   <w:num w:numId="30">
     <w:abstractNumId w:val="18"/>
     <w:lvlOverride w:ilvl="0">
-      <w:lvl w:ilvl="0" w:tplc="EE085300">
+      <w:lvl w:ilvl="0" w:tplc="09CAF52C">
         <w:start w:val="1"/>
         <w:numFmt w:val="bullet"/>
         <w:lvlText w:val="·"/>
@@ -25907,7 +26070,7 @@
       </w:lvl>
     </w:lvlOverride>
     <w:lvlOverride w:ilvl="1">
-      <w:lvl w:ilvl="1" w:tplc="9D98746A">
+      <w:lvl w:ilvl="1" w:tplc="46266E9C">
         <w:start w:val="1"/>
         <w:numFmt w:val="bullet"/>
         <w:lvlText w:val="o"/>
@@ -25940,7 +26103,7 @@
       </w:lvl>
     </w:lvlOverride>
     <w:lvlOverride w:ilvl="2">
-      <w:lvl w:ilvl="2" w:tplc="8CC4A7AA">
+      <w:lvl w:ilvl="2" w:tplc="DA905D82">
         <w:start w:val="1"/>
         <w:numFmt w:val="bullet"/>
         <w:lvlText w:val="▪"/>
@@ -25973,7 +26136,7 @@
       </w:lvl>
     </w:lvlOverride>
     <w:lvlOverride w:ilvl="3">
-      <w:lvl w:ilvl="3" w:tplc="C868C448">
+      <w:lvl w:ilvl="3" w:tplc="DF740810">
         <w:start w:val="1"/>
         <w:numFmt w:val="bullet"/>
         <w:lvlText w:val="·"/>
@@ -26006,7 +26169,7 @@
       </w:lvl>
     </w:lvlOverride>
     <w:lvlOverride w:ilvl="4">
-      <w:lvl w:ilvl="4" w:tplc="9F7E2FDA">
+      <w:lvl w:ilvl="4" w:tplc="8E000F02">
         <w:start w:val="1"/>
         <w:numFmt w:val="bullet"/>
         <w:lvlText w:val="o"/>
@@ -26039,7 +26202,7 @@
       </w:lvl>
     </w:lvlOverride>
     <w:lvlOverride w:ilvl="5">
-      <w:lvl w:ilvl="5" w:tplc="3C5E757E">
+      <w:lvl w:ilvl="5" w:tplc="36DE33AA">
         <w:start w:val="1"/>
         <w:numFmt w:val="bullet"/>
         <w:lvlText w:val="▪"/>
@@ -26072,7 +26235,7 @@
       </w:lvl>
     </w:lvlOverride>
     <w:lvlOverride w:ilvl="6">
-      <w:lvl w:ilvl="6" w:tplc="F594D022">
+      <w:lvl w:ilvl="6" w:tplc="77CADACA">
         <w:start w:val="1"/>
         <w:numFmt w:val="bullet"/>
         <w:lvlText w:val="·"/>
@@ -26105,7 +26268,7 @@
       </w:lvl>
     </w:lvlOverride>
     <w:lvlOverride w:ilvl="7">
-      <w:lvl w:ilvl="7" w:tplc="415E2A3A">
+      <w:lvl w:ilvl="7" w:tplc="2452AFD6">
         <w:start w:val="1"/>
         <w:numFmt w:val="bullet"/>
         <w:lvlText w:val="o"/>
@@ -26138,7 +26301,7 @@
       </w:lvl>
     </w:lvlOverride>
     <w:lvlOverride w:ilvl="8">
-      <w:lvl w:ilvl="8" w:tplc="686A3D98">
+      <w:lvl w:ilvl="8" w:tplc="30BE48F4">
         <w:start w:val="1"/>
         <w:numFmt w:val="bullet"/>
         <w:lvlText w:val="▪"/>
@@ -26172,7 +26335,7 @@
     </w:lvlOverride>
   </w:num>
   <w:num w:numId="31">
-    <w:abstractNumId w:val="29"/>
+    <w:abstractNumId w:val="30"/>
   </w:num>
   <w:num w:numId="32">
     <w:abstractNumId w:val="25"/>
@@ -26184,16 +26347,16 @@
     </w:lvlOverride>
   </w:num>
   <w:num w:numId="34">
-    <w:abstractNumId w:val="37"/>
+    <w:abstractNumId w:val="39"/>
   </w:num>
   <w:num w:numId="35">
-    <w:abstractNumId w:val="33"/>
+    <w:abstractNumId w:val="34"/>
   </w:num>
   <w:num w:numId="36">
-    <w:abstractNumId w:val="49"/>
+    <w:abstractNumId w:val="51"/>
   </w:num>
   <w:num w:numId="37">
-    <w:abstractNumId w:val="36"/>
+    <w:abstractNumId w:val="38"/>
   </w:num>
   <w:num w:numId="38">
     <w:abstractNumId w:val="7"/>
@@ -26202,7 +26365,7 @@
     <w:abstractNumId w:val="16"/>
   </w:num>
   <w:num w:numId="40">
-    <w:abstractNumId w:val="32"/>
+    <w:abstractNumId w:val="33"/>
   </w:num>
   <w:num w:numId="41">
     <w:abstractNumId w:val="2"/>
@@ -26210,7 +26373,7 @@
   <w:num w:numId="42">
     <w:abstractNumId w:val="2"/>
     <w:lvlOverride w:ilvl="0">
-      <w:lvl w:ilvl="0" w:tplc="316EBBC8">
+      <w:lvl w:ilvl="0" w:tplc="353C9914">
         <w:start w:val="1"/>
         <w:numFmt w:val="bullet"/>
         <w:lvlText w:val="·"/>
@@ -26243,7 +26406,7 @@
       </w:lvl>
     </w:lvlOverride>
     <w:lvlOverride w:ilvl="1">
-      <w:lvl w:ilvl="1" w:tplc="7920266E">
+      <w:lvl w:ilvl="1" w:tplc="0548D740">
         <w:start w:val="1"/>
         <w:numFmt w:val="bullet"/>
         <w:lvlText w:val="o"/>
@@ -26276,7 +26439,7 @@
       </w:lvl>
     </w:lvlOverride>
     <w:lvlOverride w:ilvl="2">
-      <w:lvl w:ilvl="2" w:tplc="D83E41A4">
+      <w:lvl w:ilvl="2" w:tplc="6E64929C">
         <w:start w:val="1"/>
         <w:numFmt w:val="bullet"/>
         <w:lvlText w:val="▪"/>
@@ -26309,7 +26472,7 @@
       </w:lvl>
     </w:lvlOverride>
     <w:lvlOverride w:ilvl="3">
-      <w:lvl w:ilvl="3" w:tplc="8FCE7DC0">
+      <w:lvl w:ilvl="3" w:tplc="F9F26A1A">
         <w:start w:val="1"/>
         <w:numFmt w:val="bullet"/>
         <w:lvlText w:val="·"/>
@@ -26342,7 +26505,7 @@
       </w:lvl>
     </w:lvlOverride>
     <w:lvlOverride w:ilvl="4">
-      <w:lvl w:ilvl="4" w:tplc="A4002E70">
+      <w:lvl w:ilvl="4" w:tplc="E71005BC">
         <w:start w:val="1"/>
         <w:numFmt w:val="bullet"/>
         <w:lvlText w:val="o"/>
@@ -26375,7 +26538,7 @@
       </w:lvl>
     </w:lvlOverride>
     <w:lvlOverride w:ilvl="5">
-      <w:lvl w:ilvl="5" w:tplc="D25ED892">
+      <w:lvl w:ilvl="5" w:tplc="51A0D4E8">
         <w:start w:val="1"/>
         <w:numFmt w:val="bullet"/>
         <w:lvlText w:val="▪"/>
@@ -26408,7 +26571,7 @@
       </w:lvl>
     </w:lvlOverride>
     <w:lvlOverride w:ilvl="6">
-      <w:lvl w:ilvl="6" w:tplc="026A060C">
+      <w:lvl w:ilvl="6" w:tplc="7042F7E6">
         <w:start w:val="1"/>
         <w:numFmt w:val="bullet"/>
         <w:lvlText w:val="·"/>
@@ -26441,7 +26604,7 @@
       </w:lvl>
     </w:lvlOverride>
     <w:lvlOverride w:ilvl="7">
-      <w:lvl w:ilvl="7" w:tplc="3B989EE4">
+      <w:lvl w:ilvl="7" w:tplc="F684F256">
         <w:start w:val="1"/>
         <w:numFmt w:val="bullet"/>
         <w:lvlText w:val="o"/>
@@ -26474,7 +26637,7 @@
       </w:lvl>
     </w:lvlOverride>
     <w:lvlOverride w:ilvl="8">
-      <w:lvl w:ilvl="8" w:tplc="0846E812">
+      <w:lvl w:ilvl="8" w:tplc="886C36B4">
         <w:start w:val="1"/>
         <w:numFmt w:val="bullet"/>
         <w:lvlText w:val="▪"/>
@@ -26516,7 +26679,7 @@
   <w:num w:numId="45">
     <w:abstractNumId w:val="28"/>
     <w:lvlOverride w:ilvl="0">
-      <w:lvl w:ilvl="0" w:tplc="8B5EF5D0">
+      <w:lvl w:ilvl="0" w:tplc="E50A4BE4">
         <w:start w:val="1"/>
         <w:numFmt w:val="bullet"/>
         <w:lvlText w:val="·"/>
@@ -26547,7 +26710,7 @@
       </w:lvl>
     </w:lvlOverride>
     <w:lvlOverride w:ilvl="1">
-      <w:lvl w:ilvl="1" w:tplc="CBFACD72">
+      <w:lvl w:ilvl="1" w:tplc="F2B487D6">
         <w:start w:val="1"/>
         <w:numFmt w:val="bullet"/>
         <w:lvlText w:val="o"/>
@@ -26578,7 +26741,7 @@
       </w:lvl>
     </w:lvlOverride>
     <w:lvlOverride w:ilvl="2">
-      <w:lvl w:ilvl="2" w:tplc="07CEC642">
+      <w:lvl w:ilvl="2" w:tplc="AFAE37C4">
         <w:start w:val="1"/>
         <w:numFmt w:val="bullet"/>
         <w:lvlText w:val="▪"/>
@@ -26609,7 +26772,7 @@
       </w:lvl>
     </w:lvlOverride>
     <w:lvlOverride w:ilvl="3">
-      <w:lvl w:ilvl="3" w:tplc="71CC2036">
+      <w:lvl w:ilvl="3" w:tplc="E118F8B0">
         <w:start w:val="1"/>
         <w:numFmt w:val="bullet"/>
         <w:lvlText w:val="·"/>
@@ -26640,7 +26803,7 @@
       </w:lvl>
     </w:lvlOverride>
     <w:lvlOverride w:ilvl="4">
-      <w:lvl w:ilvl="4" w:tplc="F7D8B598">
+      <w:lvl w:ilvl="4" w:tplc="3F82B870">
         <w:start w:val="1"/>
         <w:numFmt w:val="bullet"/>
         <w:lvlText w:val="o"/>
@@ -26671,7 +26834,7 @@
       </w:lvl>
     </w:lvlOverride>
     <w:lvlOverride w:ilvl="5">
-      <w:lvl w:ilvl="5" w:tplc="3572AC02">
+      <w:lvl w:ilvl="5" w:tplc="11B6BB66">
         <w:start w:val="1"/>
         <w:numFmt w:val="bullet"/>
         <w:lvlText w:val="▪"/>
@@ -26702,7 +26865,7 @@
       </w:lvl>
     </w:lvlOverride>
     <w:lvlOverride w:ilvl="6">
-      <w:lvl w:ilvl="6" w:tplc="32D43E82">
+      <w:lvl w:ilvl="6" w:tplc="B1103312">
         <w:start w:val="1"/>
         <w:numFmt w:val="bullet"/>
         <w:lvlText w:val="·"/>
@@ -26733,7 +26896,7 @@
       </w:lvl>
     </w:lvlOverride>
     <w:lvlOverride w:ilvl="7">
-      <w:lvl w:ilvl="7" w:tplc="4FA26622">
+      <w:lvl w:ilvl="7" w:tplc="8E00081E">
         <w:start w:val="1"/>
         <w:numFmt w:val="bullet"/>
         <w:lvlText w:val="o"/>
@@ -26764,7 +26927,7 @@
       </w:lvl>
     </w:lvlOverride>
     <w:lvlOverride w:ilvl="8">
-      <w:lvl w:ilvl="8" w:tplc="AEBCDA52">
+      <w:lvl w:ilvl="8" w:tplc="D06417A4">
         <w:start w:val="1"/>
         <w:numFmt w:val="bullet"/>
         <w:lvlText w:val="▪"/>
@@ -26799,12 +26962,12 @@
     <w:abstractNumId w:val="23"/>
   </w:num>
   <w:num w:numId="47">
-    <w:abstractNumId w:val="35"/>
+    <w:abstractNumId w:val="36"/>
   </w:num>
   <w:num w:numId="48">
-    <w:abstractNumId w:val="35"/>
+    <w:abstractNumId w:val="36"/>
     <w:lvlOverride w:ilvl="0">
-      <w:lvl w:ilvl="0" w:tplc="DCD22088">
+      <w:lvl w:ilvl="0" w:tplc="5A78368E">
         <w:start w:val="1"/>
         <w:numFmt w:val="bullet"/>
         <w:lvlText w:val="·"/>
@@ -26835,7 +26998,7 @@
       </w:lvl>
     </w:lvlOverride>
     <w:lvlOverride w:ilvl="1">
-      <w:lvl w:ilvl="1" w:tplc="5C246CC2">
+      <w:lvl w:ilvl="1" w:tplc="6F242434">
         <w:start w:val="1"/>
         <w:numFmt w:val="bullet"/>
         <w:lvlText w:val="o"/>
@@ -26866,7 +27029,7 @@
       </w:lvl>
     </w:lvlOverride>
     <w:lvlOverride w:ilvl="2">
-      <w:lvl w:ilvl="2" w:tplc="DBB40286">
+      <w:lvl w:ilvl="2" w:tplc="2D347B68">
         <w:start w:val="1"/>
         <w:numFmt w:val="bullet"/>
         <w:lvlText w:val="▪"/>
@@ -26897,7 +27060,7 @@
       </w:lvl>
     </w:lvlOverride>
     <w:lvlOverride w:ilvl="3">
-      <w:lvl w:ilvl="3" w:tplc="2DA4772C">
+      <w:lvl w:ilvl="3" w:tplc="B48AC3A6">
         <w:start w:val="1"/>
         <w:numFmt w:val="bullet"/>
         <w:lvlText w:val="·"/>
@@ -26928,7 +27091,7 @@
       </w:lvl>
     </w:lvlOverride>
     <w:lvlOverride w:ilvl="4">
-      <w:lvl w:ilvl="4" w:tplc="697C3AF0">
+      <w:lvl w:ilvl="4" w:tplc="5FCC7A82">
         <w:start w:val="1"/>
         <w:numFmt w:val="bullet"/>
         <w:lvlText w:val="o"/>
@@ -26959,7 +27122,7 @@
       </w:lvl>
     </w:lvlOverride>
     <w:lvlOverride w:ilvl="5">
-      <w:lvl w:ilvl="5" w:tplc="60CC0A7A">
+      <w:lvl w:ilvl="5" w:tplc="3ED03264">
         <w:start w:val="1"/>
         <w:numFmt w:val="bullet"/>
         <w:lvlText w:val="▪"/>
@@ -26990,7 +27153,7 @@
       </w:lvl>
     </w:lvlOverride>
     <w:lvlOverride w:ilvl="6">
-      <w:lvl w:ilvl="6" w:tplc="28BC35B6">
+      <w:lvl w:ilvl="6" w:tplc="6C0A2A9E">
         <w:start w:val="1"/>
         <w:numFmt w:val="bullet"/>
         <w:lvlText w:val="·"/>
@@ -27021,7 +27184,7 @@
       </w:lvl>
     </w:lvlOverride>
     <w:lvlOverride w:ilvl="7">
-      <w:lvl w:ilvl="7" w:tplc="F3A6DD66">
+      <w:lvl w:ilvl="7" w:tplc="4F46B916">
         <w:start w:val="1"/>
         <w:numFmt w:val="bullet"/>
         <w:lvlText w:val="o"/>
@@ -27052,7 +27215,7 @@
       </w:lvl>
     </w:lvlOverride>
     <w:lvlOverride w:ilvl="8">
-      <w:lvl w:ilvl="8" w:tplc="4C6C63AA">
+      <w:lvl w:ilvl="8" w:tplc="1F544D06">
         <w:start w:val="1"/>
         <w:numFmt w:val="bullet"/>
         <w:lvlText w:val="▪"/>
@@ -27084,15 +27247,15 @@
     </w:lvlOverride>
   </w:num>
   <w:num w:numId="49">
-    <w:abstractNumId w:val="43"/>
+    <w:abstractNumId w:val="45"/>
   </w:num>
   <w:num w:numId="50">
-    <w:abstractNumId w:val="45"/>
+    <w:abstractNumId w:val="47"/>
   </w:num>
   <w:num w:numId="51">
-    <w:abstractNumId w:val="45"/>
+    <w:abstractNumId w:val="47"/>
     <w:lvlOverride w:ilvl="0">
-      <w:lvl w:ilvl="0" w:tplc="221CE080">
+      <w:lvl w:ilvl="0" w:tplc="D55CBD32">
         <w:start w:val="1"/>
         <w:numFmt w:val="bullet"/>
         <w:lvlText w:val="·"/>
@@ -27125,7 +27288,7 @@
       </w:lvl>
     </w:lvlOverride>
     <w:lvlOverride w:ilvl="1">
-      <w:lvl w:ilvl="1" w:tplc="4306CAF6">
+      <w:lvl w:ilvl="1" w:tplc="E05E0E9C">
         <w:start w:val="1"/>
         <w:numFmt w:val="bullet"/>
         <w:lvlText w:val="o"/>
@@ -27158,7 +27321,7 @@
       </w:lvl>
     </w:lvlOverride>
     <w:lvlOverride w:ilvl="2">
-      <w:lvl w:ilvl="2" w:tplc="E5685CB8">
+      <w:lvl w:ilvl="2" w:tplc="F76475E4">
         <w:start w:val="1"/>
         <w:numFmt w:val="bullet"/>
         <w:lvlText w:val="▪"/>
@@ -27191,7 +27354,7 @@
       </w:lvl>
     </w:lvlOverride>
     <w:lvlOverride w:ilvl="3">
-      <w:lvl w:ilvl="3" w:tplc="8346892C">
+      <w:lvl w:ilvl="3" w:tplc="0D0839B0">
         <w:start w:val="1"/>
         <w:numFmt w:val="bullet"/>
         <w:lvlText w:val="·"/>
@@ -27224,7 +27387,7 @@
       </w:lvl>
     </w:lvlOverride>
     <w:lvlOverride w:ilvl="4">
-      <w:lvl w:ilvl="4" w:tplc="C30076EE">
+      <w:lvl w:ilvl="4" w:tplc="5F4A0CA0">
         <w:start w:val="1"/>
         <w:numFmt w:val="bullet"/>
         <w:lvlText w:val="o"/>
@@ -27257,7 +27420,7 @@
       </w:lvl>
     </w:lvlOverride>
     <w:lvlOverride w:ilvl="5">
-      <w:lvl w:ilvl="5" w:tplc="F47AA440">
+      <w:lvl w:ilvl="5" w:tplc="C35E7578">
         <w:start w:val="1"/>
         <w:numFmt w:val="bullet"/>
         <w:lvlText w:val="▪"/>
@@ -27290,7 +27453,7 @@
       </w:lvl>
     </w:lvlOverride>
     <w:lvlOverride w:ilvl="6">
-      <w:lvl w:ilvl="6" w:tplc="C8CE0F0E">
+      <w:lvl w:ilvl="6" w:tplc="E77E8366">
         <w:start w:val="1"/>
         <w:numFmt w:val="bullet"/>
         <w:lvlText w:val="·"/>
@@ -27323,7 +27486,7 @@
       </w:lvl>
     </w:lvlOverride>
     <w:lvlOverride w:ilvl="7">
-      <w:lvl w:ilvl="7" w:tplc="F2F09A0A">
+      <w:lvl w:ilvl="7" w:tplc="71DA1A80">
         <w:start w:val="1"/>
         <w:numFmt w:val="bullet"/>
         <w:lvlText w:val="o"/>
@@ -27356,7 +27519,7 @@
       </w:lvl>
     </w:lvlOverride>
     <w:lvlOverride w:ilvl="8">
-      <w:lvl w:ilvl="8" w:tplc="DE420D14">
+      <w:lvl w:ilvl="8" w:tplc="DF242D30">
         <w:start w:val="1"/>
         <w:numFmt w:val="bullet"/>
         <w:lvlText w:val="▪"/>
@@ -27393,12 +27556,12 @@
     <w:abstractNumId w:val="5"/>
   </w:num>
   <w:num w:numId="53">
-    <w:abstractNumId w:val="40"/>
+    <w:abstractNumId w:val="42"/>
   </w:num>
   <w:num w:numId="54">
-    <w:abstractNumId w:val="40"/>
+    <w:abstractNumId w:val="42"/>
     <w:lvlOverride w:ilvl="0">
-      <w:lvl w:ilvl="0" w:tplc="0A500474">
+      <w:lvl w:ilvl="0" w:tplc="7040ADA8">
         <w:start w:val="1"/>
         <w:numFmt w:val="bullet"/>
         <w:lvlText w:val="·"/>
@@ -27429,7 +27592,7 @@
       </w:lvl>
     </w:lvlOverride>
     <w:lvlOverride w:ilvl="1">
-      <w:lvl w:ilvl="1" w:tplc="54A23390">
+      <w:lvl w:ilvl="1" w:tplc="7B948484">
         <w:start w:val="1"/>
         <w:numFmt w:val="bullet"/>
         <w:lvlText w:val="o"/>
@@ -27460,7 +27623,7 @@
       </w:lvl>
     </w:lvlOverride>
     <w:lvlOverride w:ilvl="2">
-      <w:lvl w:ilvl="2" w:tplc="8368D288">
+      <w:lvl w:ilvl="2" w:tplc="64FEDB74">
         <w:start w:val="1"/>
         <w:numFmt w:val="bullet"/>
         <w:lvlText w:val="▪"/>
@@ -27491,7 +27654,7 @@
       </w:lvl>
     </w:lvlOverride>
     <w:lvlOverride w:ilvl="3">
-      <w:lvl w:ilvl="3" w:tplc="34889238">
+      <w:lvl w:ilvl="3" w:tplc="8B68B9A0">
         <w:start w:val="1"/>
         <w:numFmt w:val="bullet"/>
         <w:lvlText w:val="·"/>
@@ -27522,7 +27685,7 @@
       </w:lvl>
     </w:lvlOverride>
     <w:lvlOverride w:ilvl="4">
-      <w:lvl w:ilvl="4" w:tplc="0A12A620">
+      <w:lvl w:ilvl="4" w:tplc="A9303422">
         <w:start w:val="1"/>
         <w:numFmt w:val="bullet"/>
         <w:lvlText w:val="o"/>
@@ -27553,7 +27716,7 @@
       </w:lvl>
     </w:lvlOverride>
     <w:lvlOverride w:ilvl="5">
-      <w:lvl w:ilvl="5" w:tplc="B9022686">
+      <w:lvl w:ilvl="5" w:tplc="6A0237DC">
         <w:start w:val="1"/>
         <w:numFmt w:val="bullet"/>
         <w:lvlText w:val="▪"/>
@@ -27584,7 +27747,7 @@
       </w:lvl>
     </w:lvlOverride>
     <w:lvlOverride w:ilvl="6">
-      <w:lvl w:ilvl="6" w:tplc="3DF8E14E">
+      <w:lvl w:ilvl="6" w:tplc="523A0FE0">
         <w:start w:val="1"/>
         <w:numFmt w:val="bullet"/>
         <w:lvlText w:val="·"/>
@@ -27615,7 +27778,7 @@
       </w:lvl>
     </w:lvlOverride>
     <w:lvlOverride w:ilvl="7">
-      <w:lvl w:ilvl="7" w:tplc="17E40630">
+      <w:lvl w:ilvl="7" w:tplc="83FA8C5A">
         <w:start w:val="1"/>
         <w:numFmt w:val="bullet"/>
         <w:lvlText w:val="o"/>
@@ -27646,7 +27809,7 @@
       </w:lvl>
     </w:lvlOverride>
     <w:lvlOverride w:ilvl="8">
-      <w:lvl w:ilvl="8" w:tplc="C5F4C612">
+      <w:lvl w:ilvl="8" w:tplc="D7405DC0">
         <w:start w:val="1"/>
         <w:numFmt w:val="bullet"/>
         <w:lvlText w:val="▪"/>
@@ -27687,7 +27850,7 @@
     <w:abstractNumId w:val="10"/>
   </w:num>
   <w:num w:numId="58">
-    <w:abstractNumId w:val="30"/>
+    <w:abstractNumId w:val="31"/>
   </w:num>
   <w:num w:numId="59">
     <w:abstractNumId w:val="27"/>
@@ -27696,13 +27859,13 @@
     <w:abstractNumId w:val="21"/>
   </w:num>
   <w:num w:numId="61">
-    <w:abstractNumId w:val="41"/>
+    <w:abstractNumId w:val="43"/>
   </w:num>
   <w:num w:numId="62">
-    <w:abstractNumId w:val="48"/>
+    <w:abstractNumId w:val="50"/>
   </w:num>
   <w:num w:numId="63">
-    <w:abstractNumId w:val="48"/>
+    <w:abstractNumId w:val="50"/>
     <w:lvlOverride w:ilvl="0">
       <w:startOverride w:val="1"/>
     </w:lvlOverride>
@@ -27732,7 +27895,7 @@
     </w:lvlOverride>
   </w:num>
   <w:num w:numId="64">
-    <w:abstractNumId w:val="48"/>
+    <w:abstractNumId w:val="50"/>
     <w:lvlOverride w:ilvl="0">
       <w:startOverride w:val="1"/>
     </w:lvlOverride>
@@ -27762,7 +27925,7 @@
     </w:lvlOverride>
   </w:num>
   <w:num w:numId="65">
-    <w:abstractNumId w:val="48"/>
+    <w:abstractNumId w:val="50"/>
     <w:lvlOverride w:ilvl="0">
       <w:startOverride w:val="1"/>
     </w:lvlOverride>
@@ -27792,7 +27955,7 @@
     </w:lvlOverride>
   </w:num>
   <w:num w:numId="66">
-    <w:abstractNumId w:val="48"/>
+    <w:abstractNumId w:val="50"/>
     <w:lvlOverride w:ilvl="0">
       <w:startOverride w:val="1"/>
     </w:lvlOverride>
@@ -27820,6 +27983,12 @@
     <w:lvlOverride w:ilvl="8">
       <w:startOverride w:val="1"/>
     </w:lvlOverride>
+  </w:num>
+  <w:num w:numId="67">
+    <w:abstractNumId w:val="37"/>
+  </w:num>
+  <w:num w:numId="68">
+    <w:abstractNumId w:val="29"/>
   </w:num>
   <w:numIdMacAtCleanup w:val="61"/>
 </w:numbering>
@@ -27911,7 +28080,7 @@
     <w:lsdException w:name="List Number 3" w:semiHidden="1" w:unhideWhenUsed="1"/>
     <w:lsdException w:name="List Number 4" w:semiHidden="1" w:unhideWhenUsed="1"/>
     <w:lsdException w:name="List Number 5" w:semiHidden="1" w:unhideWhenUsed="1"/>
-    <w:lsdException w:name="Title" w:uiPriority="10" w:qFormat="1"/>
+    <w:lsdException w:name="Title" w:uiPriority="0" w:qFormat="1"/>
     <w:lsdException w:name="Closing" w:semiHidden="1" w:unhideWhenUsed="1"/>
     <w:lsdException w:name="Signature" w:semiHidden="1" w:unhideWhenUsed="1"/>
     <w:lsdException w:name="Default Paragraph Font" w:semiHidden="1" w:uiPriority="1" w:unhideWhenUsed="1"/>
@@ -28777,6 +28946,39 @@
     <w:rPr>
       <w:b/>
       <w:bCs/>
+    </w:rPr>
+  </w:style>
+  <w:style w:type="paragraph" w:styleId="Title">
+    <w:name w:val="Title"/>
+    <w:next w:val="Body"/>
+    <w:link w:val="TitleChar"/>
+    <w:rsid w:val="0041059F"/>
+    <w:pPr>
+      <w:keepNext/>
+      <w:spacing w:after="120" w:line="360" w:lineRule="auto"/>
+      <w:outlineLvl w:val="2"/>
+    </w:pPr>
+    <w:rPr>
+      <w:rFonts w:ascii="Helvetica Neue" w:eastAsia="Helvetica Neue" w:hAnsi="Helvetica Neue" w:cs="Helvetica Neue"/>
+      <w:b/>
+      <w:bCs/>
+      <w:color w:val="000000"/>
+      <w:sz w:val="60"/>
+      <w:szCs w:val="60"/>
+    </w:rPr>
+  </w:style>
+  <w:style w:type="character" w:customStyle="1" w:styleId="TitleChar">
+    <w:name w:val="Title Char"/>
+    <w:basedOn w:val="DefaultParagraphFont"/>
+    <w:link w:val="Title"/>
+    <w:rsid w:val="0041059F"/>
+    <w:rPr>
+      <w:rFonts w:ascii="Helvetica Neue" w:eastAsia="Helvetica Neue" w:hAnsi="Helvetica Neue" w:cs="Helvetica Neue"/>
+      <w:b/>
+      <w:bCs/>
+      <w:color w:val="000000"/>
+      <w:sz w:val="60"/>
+      <w:szCs w:val="60"/>
     </w:rPr>
   </w:style>
 </w:styles>
@@ -29890,7 +30092,7 @@
 </file>
 
 <file path=customXml/itemProps1.xml><?xml version="1.0" encoding="utf-8"?>
-<ds:datastoreItem xmlns:ds="http://schemas.openxmlformats.org/officeDocument/2006/customXml" ds:itemID="{71C4C76E-0155-D145-A0BC-C36587BAD691}">
+<ds:datastoreItem xmlns:ds="http://schemas.openxmlformats.org/officeDocument/2006/customXml" ds:itemID="{44F79EE8-19A1-5C4D-8706-28E94FAAD290}">
   <ds:schemaRefs>
     <ds:schemaRef ds:uri="http://schemas.openxmlformats.org/officeDocument/2006/bibliography"/>
   </ds:schemaRefs>

</xml_diff>